<commit_message>
Updated Fucntional Checks and Automation Criteria documents
</commit_message>
<xml_diff>
--- a/Functional Tests and Automation Criteria.docx
+++ b/Functional Tests and Automation Criteria.docx
@@ -25,7 +25,13 @@
         <w:jc w:val="both"/>
       </w:pPr>
       <w:r>
-        <w:t>Functional checks for Demo and Careers pages are discussed below. The bold ones were selected for automation and the reason for their selection is explained in the ‘Automation Selection Criteria’ table at the end of the document.</w:t>
+        <w:t>Functional checks for Demo and Careers pages are discussed below. The bold ones were selected for automation and the reason for their selection is explained in the ‘Automation Selection Criteria’ table</w:t>
+      </w:r>
+      <w:r>
+        <w:t>s for both pages</w:t>
+      </w:r>
+      <w:r>
+        <w:t xml:space="preserve"> at the end of the document.</w:t>
       </w:r>
     </w:p>
     <w:p>
@@ -48,18 +54,19 @@
         <w:tblLook w:val="04A0" w:firstRow="1" w:lastRow="0" w:firstColumn="1" w:lastColumn="0" w:noHBand="0" w:noVBand="1"/>
       </w:tblPr>
       <w:tblGrid>
-        <w:gridCol w:w="1615"/>
-        <w:gridCol w:w="1980"/>
-        <w:gridCol w:w="5755"/>
+        <w:gridCol w:w="1075"/>
+        <w:gridCol w:w="1260"/>
+        <w:gridCol w:w="7015"/>
       </w:tblGrid>
       <w:tr>
         <w:tc>
           <w:tcPr>
-            <w:tcW w:w="1615" w:type="dxa"/>
+            <w:tcW w:w="1075" w:type="dxa"/>
           </w:tcPr>
           <w:p>
             <w:pPr>
               <w:pStyle w:val="Heading3"/>
+              <w:outlineLvl w:val="2"/>
             </w:pPr>
             <w:r>
               <w:t>Screen</w:t>
@@ -68,11 +75,12 @@
         </w:tc>
         <w:tc>
           <w:tcPr>
-            <w:tcW w:w="1980" w:type="dxa"/>
+            <w:tcW w:w="1260" w:type="dxa"/>
           </w:tcPr>
           <w:p>
             <w:pPr>
               <w:pStyle w:val="Heading3"/>
+              <w:outlineLvl w:val="2"/>
             </w:pPr>
             <w:r>
               <w:t>Feature</w:t>
@@ -81,11 +89,12 @@
         </w:tc>
         <w:tc>
           <w:tcPr>
-            <w:tcW w:w="5755" w:type="dxa"/>
+            <w:tcW w:w="7015" w:type="dxa"/>
           </w:tcPr>
           <w:p>
             <w:pPr>
               <w:pStyle w:val="Heading3"/>
+              <w:outlineLvl w:val="2"/>
             </w:pPr>
             <w:r>
               <w:t>Functional Checks/Test Case</w:t>
@@ -96,7 +105,7 @@
       <w:tr>
         <w:tc>
           <w:tcPr>
-            <w:tcW w:w="1615" w:type="dxa"/>
+            <w:tcW w:w="1075" w:type="dxa"/>
             <w:vMerge w:val="restart"/>
           </w:tcPr>
           <w:p>
@@ -107,7 +116,7 @@
         </w:tc>
         <w:tc>
           <w:tcPr>
-            <w:tcW w:w="1980" w:type="dxa"/>
+            <w:tcW w:w="1260" w:type="dxa"/>
           </w:tcPr>
           <w:p>
             <w:r>
@@ -117,7 +126,7 @@
         </w:tc>
         <w:tc>
           <w:tcPr>
-            <w:tcW w:w="5755" w:type="dxa"/>
+            <w:tcW w:w="7015" w:type="dxa"/>
           </w:tcPr>
           <w:p>
             <w:pPr>
@@ -144,24 +153,24 @@
       <w:tr>
         <w:tc>
           <w:tcPr>
-            <w:tcW w:w="1615" w:type="dxa"/>
+            <w:tcW w:w="1075" w:type="dxa"/>
             <w:vMerge/>
           </w:tcPr>
           <w:p/>
         </w:tc>
         <w:tc>
           <w:tcPr>
-            <w:tcW w:w="1980" w:type="dxa"/>
-          </w:tcPr>
-          <w:p>
-            <w:r>
-              <w:t>Schedule a Demo</w:t>
-            </w:r>
-          </w:p>
-        </w:tc>
-        <w:tc>
-          <w:tcPr>
-            <w:tcW w:w="5755" w:type="dxa"/>
+            <w:tcW w:w="1260" w:type="dxa"/>
+          </w:tcPr>
+          <w:p>
+            <w:r>
+              <w:t>Schedule Demo</w:t>
+            </w:r>
+          </w:p>
+        </w:tc>
+        <w:tc>
+          <w:tcPr>
+            <w:tcW w:w="7015" w:type="dxa"/>
           </w:tcPr>
           <w:p>
             <w:r>
@@ -173,24 +182,24 @@
       <w:tr>
         <w:tc>
           <w:tcPr>
-            <w:tcW w:w="1615" w:type="dxa"/>
+            <w:tcW w:w="1075" w:type="dxa"/>
             <w:vMerge/>
           </w:tcPr>
           <w:p/>
         </w:tc>
         <w:tc>
           <w:tcPr>
-            <w:tcW w:w="1980" w:type="dxa"/>
-          </w:tcPr>
-          <w:p>
-            <w:r>
-              <w:t>Sign up for Webinar</w:t>
-            </w:r>
-          </w:p>
-        </w:tc>
-        <w:tc>
-          <w:tcPr>
-            <w:tcW w:w="5755" w:type="dxa"/>
+            <w:tcW w:w="1260" w:type="dxa"/>
+          </w:tcPr>
+          <w:p>
+            <w:r>
+              <w:t>Webinar Sign Up</w:t>
+            </w:r>
+          </w:p>
+        </w:tc>
+        <w:tc>
+          <w:tcPr>
+            <w:tcW w:w="7015" w:type="dxa"/>
           </w:tcPr>
           <w:p>
             <w:r>
@@ -202,14 +211,14 @@
       <w:tr>
         <w:tc>
           <w:tcPr>
-            <w:tcW w:w="1615" w:type="dxa"/>
+            <w:tcW w:w="1075" w:type="dxa"/>
             <w:vMerge/>
           </w:tcPr>
           <w:p/>
         </w:tc>
         <w:tc>
           <w:tcPr>
-            <w:tcW w:w="1980" w:type="dxa"/>
+            <w:tcW w:w="1260" w:type="dxa"/>
           </w:tcPr>
           <w:p>
             <w:r>
@@ -219,17 +228,11 @@
         </w:tc>
         <w:tc>
           <w:tcPr>
-            <w:tcW w:w="5755" w:type="dxa"/>
-          </w:tcPr>
-          <w:p>
-            <w:r>
-              <w:t>Clicking on any client</w:t>
-            </w:r>
-            <w:r>
-              <w:t>’</w:t>
-            </w:r>
-            <w:r>
-              <w:t>s logo should navigate user to the Customers page</w:t>
+            <w:tcW w:w="7015" w:type="dxa"/>
+          </w:tcPr>
+          <w:p>
+            <w:r>
+              <w:t>Clicking on any client’s logo should navigate user to the Customers page</w:t>
             </w:r>
           </w:p>
         </w:tc>
@@ -237,7 +240,7 @@
       <w:tr>
         <w:tc>
           <w:tcPr>
-            <w:tcW w:w="1615" w:type="dxa"/>
+            <w:tcW w:w="1075" w:type="dxa"/>
             <w:vMerge w:val="restart"/>
           </w:tcPr>
           <w:p>
@@ -248,18 +251,18 @@
         </w:tc>
         <w:tc>
           <w:tcPr>
-            <w:tcW w:w="1980" w:type="dxa"/>
+            <w:tcW w:w="1260" w:type="dxa"/>
             <w:vMerge w:val="restart"/>
           </w:tcPr>
           <w:p>
             <w:r>
-              <w:t>Schedule a Demo</w:t>
-            </w:r>
-          </w:p>
-        </w:tc>
-        <w:tc>
-          <w:tcPr>
-            <w:tcW w:w="5755" w:type="dxa"/>
+              <w:t>Schedule Demo</w:t>
+            </w:r>
+          </w:p>
+        </w:tc>
+        <w:tc>
+          <w:tcPr>
+            <w:tcW w:w="7015" w:type="dxa"/>
           </w:tcPr>
           <w:p>
             <w:r>
@@ -295,21 +298,21 @@
       <w:tr>
         <w:tc>
           <w:tcPr>
-            <w:tcW w:w="1615" w:type="dxa"/>
+            <w:tcW w:w="1075" w:type="dxa"/>
             <w:vMerge/>
           </w:tcPr>
           <w:p/>
         </w:tc>
         <w:tc>
           <w:tcPr>
-            <w:tcW w:w="1980" w:type="dxa"/>
+            <w:tcW w:w="1260" w:type="dxa"/>
             <w:vMerge/>
           </w:tcPr>
           <w:p/>
         </w:tc>
         <w:tc>
           <w:tcPr>
-            <w:tcW w:w="5755" w:type="dxa"/>
+            <w:tcW w:w="7015" w:type="dxa"/>
           </w:tcPr>
           <w:p>
             <w:r>
@@ -345,21 +348,21 @@
       <w:tr>
         <w:tc>
           <w:tcPr>
-            <w:tcW w:w="1615" w:type="dxa"/>
+            <w:tcW w:w="1075" w:type="dxa"/>
             <w:vMerge/>
           </w:tcPr>
           <w:p/>
         </w:tc>
         <w:tc>
           <w:tcPr>
-            <w:tcW w:w="1980" w:type="dxa"/>
+            <w:tcW w:w="1260" w:type="dxa"/>
             <w:vMerge/>
           </w:tcPr>
           <w:p/>
         </w:tc>
         <w:tc>
           <w:tcPr>
-            <w:tcW w:w="5755" w:type="dxa"/>
+            <w:tcW w:w="7015" w:type="dxa"/>
           </w:tcPr>
           <w:p>
             <w:r>
@@ -377,21 +380,21 @@
       <w:tr>
         <w:tc>
           <w:tcPr>
-            <w:tcW w:w="1615" w:type="dxa"/>
+            <w:tcW w:w="1075" w:type="dxa"/>
             <w:vMerge/>
           </w:tcPr>
           <w:p/>
         </w:tc>
         <w:tc>
           <w:tcPr>
-            <w:tcW w:w="1980" w:type="dxa"/>
+            <w:tcW w:w="1260" w:type="dxa"/>
             <w:vMerge/>
           </w:tcPr>
           <w:p/>
         </w:tc>
         <w:tc>
           <w:tcPr>
-            <w:tcW w:w="5755" w:type="dxa"/>
+            <w:tcW w:w="7015" w:type="dxa"/>
           </w:tcPr>
           <w:p>
             <w:r>
@@ -427,21 +430,21 @@
       <w:tr>
         <w:tc>
           <w:tcPr>
-            <w:tcW w:w="1615" w:type="dxa"/>
+            <w:tcW w:w="1075" w:type="dxa"/>
             <w:vMerge/>
           </w:tcPr>
           <w:p/>
         </w:tc>
         <w:tc>
           <w:tcPr>
-            <w:tcW w:w="1980" w:type="dxa"/>
+            <w:tcW w:w="1260" w:type="dxa"/>
             <w:vMerge/>
           </w:tcPr>
           <w:p/>
         </w:tc>
         <w:tc>
           <w:tcPr>
-            <w:tcW w:w="5755" w:type="dxa"/>
+            <w:tcW w:w="7015" w:type="dxa"/>
           </w:tcPr>
           <w:p>
             <w:r>
@@ -477,21 +480,21 @@
       <w:tr>
         <w:tc>
           <w:tcPr>
-            <w:tcW w:w="1615" w:type="dxa"/>
+            <w:tcW w:w="1075" w:type="dxa"/>
             <w:vMerge/>
           </w:tcPr>
           <w:p/>
         </w:tc>
         <w:tc>
           <w:tcPr>
-            <w:tcW w:w="1980" w:type="dxa"/>
+            <w:tcW w:w="1260" w:type="dxa"/>
             <w:vMerge/>
           </w:tcPr>
           <w:p/>
         </w:tc>
         <w:tc>
           <w:tcPr>
-            <w:tcW w:w="5755" w:type="dxa"/>
+            <w:tcW w:w="7015" w:type="dxa"/>
           </w:tcPr>
           <w:p>
             <w:r>
@@ -543,7 +546,6 @@
               </w:numPr>
             </w:pPr>
             <w:r>
-              <w:lastRenderedPageBreak/>
               <w:t>Show display year dropdown when selected year is clicked</w:t>
             </w:r>
           </w:p>
@@ -568,6 +570,7 @@
               </w:numPr>
             </w:pPr>
             <w:r>
+              <w:lastRenderedPageBreak/>
               <w:t>Not allow selection of dates in the past</w:t>
             </w:r>
           </w:p>
@@ -588,21 +591,21 @@
       <w:tr>
         <w:tc>
           <w:tcPr>
-            <w:tcW w:w="1615" w:type="dxa"/>
+            <w:tcW w:w="1075" w:type="dxa"/>
             <w:vMerge/>
           </w:tcPr>
           <w:p/>
         </w:tc>
         <w:tc>
           <w:tcPr>
-            <w:tcW w:w="1980" w:type="dxa"/>
+            <w:tcW w:w="1260" w:type="dxa"/>
             <w:vMerge/>
           </w:tcPr>
           <w:p/>
         </w:tc>
         <w:tc>
           <w:tcPr>
-            <w:tcW w:w="5755" w:type="dxa"/>
+            <w:tcW w:w="7015" w:type="dxa"/>
           </w:tcPr>
           <w:p>
             <w:r>
@@ -638,21 +641,21 @@
       <w:tr>
         <w:tc>
           <w:tcPr>
-            <w:tcW w:w="1615" w:type="dxa"/>
+            <w:tcW w:w="1075" w:type="dxa"/>
             <w:vMerge/>
           </w:tcPr>
           <w:p/>
         </w:tc>
         <w:tc>
           <w:tcPr>
-            <w:tcW w:w="1980" w:type="dxa"/>
+            <w:tcW w:w="1260" w:type="dxa"/>
             <w:vMerge/>
           </w:tcPr>
           <w:p/>
         </w:tc>
         <w:tc>
           <w:tcPr>
-            <w:tcW w:w="5755" w:type="dxa"/>
+            <w:tcW w:w="7015" w:type="dxa"/>
           </w:tcPr>
           <w:p>
             <w:r>
@@ -688,21 +691,21 @@
       <w:tr>
         <w:tc>
           <w:tcPr>
-            <w:tcW w:w="1615" w:type="dxa"/>
+            <w:tcW w:w="1075" w:type="dxa"/>
             <w:vMerge/>
           </w:tcPr>
           <w:p/>
         </w:tc>
         <w:tc>
           <w:tcPr>
-            <w:tcW w:w="1980" w:type="dxa"/>
+            <w:tcW w:w="1260" w:type="dxa"/>
             <w:vMerge/>
           </w:tcPr>
           <w:p/>
         </w:tc>
         <w:tc>
           <w:tcPr>
-            <w:tcW w:w="5755" w:type="dxa"/>
+            <w:tcW w:w="7015" w:type="dxa"/>
           </w:tcPr>
           <w:p>
             <w:r>
@@ -829,42 +832,88 @@
               <w:t>Other</w:t>
             </w:r>
           </w:p>
-          <w:p>
-            <w:pPr>
-              <w:pStyle w:val="ListParagraph"/>
-              <w:numPr>
-                <w:ilvl w:val="0"/>
-                <w:numId w:val="10"/>
-              </w:numPr>
-            </w:pPr>
-            <w:r>
-              <w:t>Display 'Global TEUs Shipped Annually' and 'Annual Air Freight Ton' dropdowns when 'Shipper/BCO' option is selected</w:t>
-            </w:r>
-          </w:p>
         </w:tc>
       </w:tr>
       <w:tr>
         <w:tc>
           <w:tcPr>
-            <w:tcW w:w="1615" w:type="dxa"/>
+            <w:tcW w:w="1075" w:type="dxa"/>
             <w:vMerge/>
           </w:tcPr>
           <w:p/>
         </w:tc>
         <w:tc>
           <w:tcPr>
-            <w:tcW w:w="1980" w:type="dxa"/>
+            <w:tcW w:w="1260" w:type="dxa"/>
             <w:vMerge/>
           </w:tcPr>
           <w:p/>
         </w:tc>
         <w:tc>
           <w:tcPr>
-            <w:tcW w:w="5755" w:type="dxa"/>
+            <w:tcW w:w="7015" w:type="dxa"/>
           </w:tcPr>
           <w:p>
             <w:r>
               <w:t>'Global Number of TEUs Shipped Annually' dropdown should:</w:t>
+            </w:r>
+          </w:p>
+          <w:p>
+            <w:pPr>
+              <w:pStyle w:val="ListParagraph"/>
+              <w:numPr>
+                <w:ilvl w:val="0"/>
+                <w:numId w:val="21"/>
+              </w:numPr>
+              <w:spacing w:after="160" w:line="259" w:lineRule="auto"/>
+              <w:rPr>
+                <w:b/>
+                <w:bCs/>
+              </w:rPr>
+            </w:pPr>
+            <w:r>
+              <w:rPr>
+                <w:b/>
+                <w:bCs/>
+              </w:rPr>
+              <w:t>Be displayed when ‘My Company is a...’ dropdown is selected as:</w:t>
+            </w:r>
+          </w:p>
+          <w:p>
+            <w:pPr>
+              <w:pStyle w:val="ListParagraph"/>
+              <w:numPr>
+                <w:ilvl w:val="1"/>
+                <w:numId w:val="21"/>
+              </w:numPr>
+              <w:spacing w:after="160" w:line="259" w:lineRule="auto"/>
+              <w:rPr>
+                <w:b/>
+                <w:bCs/>
+              </w:rPr>
+            </w:pPr>
+            <w:r>
+              <w:rPr>
+                <w:b/>
+                <w:bCs/>
+              </w:rPr>
+              <w:t>Shipper/BCO</w:t>
+            </w:r>
+          </w:p>
+          <w:p>
+            <w:pPr>
+              <w:pStyle w:val="ListParagraph"/>
+              <w:numPr>
+                <w:ilvl w:val="1"/>
+                <w:numId w:val="21"/>
+              </w:numPr>
+            </w:pPr>
+            <w:r>
+              <w:rPr>
+                <w:b/>
+                <w:bCs/>
+              </w:rPr>
+              <w:t>Freight Forwarder</w:t>
             </w:r>
           </w:p>
           <w:p>
@@ -956,25 +1005,62 @@
       <w:tr>
         <w:tc>
           <w:tcPr>
-            <w:tcW w:w="1615" w:type="dxa"/>
+            <w:tcW w:w="1075" w:type="dxa"/>
             <w:vMerge/>
           </w:tcPr>
           <w:p/>
         </w:tc>
         <w:tc>
           <w:tcPr>
-            <w:tcW w:w="1980" w:type="dxa"/>
+            <w:tcW w:w="1260" w:type="dxa"/>
             <w:vMerge/>
           </w:tcPr>
           <w:p/>
         </w:tc>
         <w:tc>
           <w:tcPr>
-            <w:tcW w:w="5755" w:type="dxa"/>
+            <w:tcW w:w="7015" w:type="dxa"/>
           </w:tcPr>
           <w:p>
             <w:r>
               <w:t>'Annual Air Freight Ton' dropdown should:</w:t>
+            </w:r>
+          </w:p>
+          <w:p>
+            <w:pPr>
+              <w:pStyle w:val="ListParagraph"/>
+              <w:numPr>
+                <w:ilvl w:val="0"/>
+                <w:numId w:val="21"/>
+              </w:numPr>
+              <w:spacing w:after="160" w:line="259" w:lineRule="auto"/>
+              <w:rPr>
+                <w:b/>
+                <w:bCs/>
+              </w:rPr>
+            </w:pPr>
+            <w:r>
+              <w:rPr>
+                <w:b/>
+                <w:bCs/>
+              </w:rPr>
+              <w:t>Be displayed when ‘My Company is a...’ dropdown is selected as:</w:t>
+            </w:r>
+          </w:p>
+          <w:p>
+            <w:pPr>
+              <w:pStyle w:val="ListParagraph"/>
+              <w:numPr>
+                <w:ilvl w:val="1"/>
+                <w:numId w:val="21"/>
+              </w:numPr>
+            </w:pPr>
+            <w:r>
+              <w:rPr>
+                <w:b/>
+                <w:bCs/>
+              </w:rPr>
+              <w:t>Shipper/BCO</w:t>
             </w:r>
           </w:p>
           <w:p>
@@ -1030,21 +1116,21 @@
       <w:tr>
         <w:tc>
           <w:tcPr>
-            <w:tcW w:w="1615" w:type="dxa"/>
+            <w:tcW w:w="1075" w:type="dxa"/>
             <w:vMerge/>
           </w:tcPr>
           <w:p/>
         </w:tc>
         <w:tc>
           <w:tcPr>
-            <w:tcW w:w="1980" w:type="dxa"/>
+            <w:tcW w:w="1260" w:type="dxa"/>
             <w:vMerge/>
           </w:tcPr>
           <w:p/>
         </w:tc>
         <w:tc>
           <w:tcPr>
-            <w:tcW w:w="5755" w:type="dxa"/>
+            <w:tcW w:w="7015" w:type="dxa"/>
           </w:tcPr>
           <w:p>
             <w:r>
@@ -1080,21 +1166,21 @@
       <w:tr>
         <w:tc>
           <w:tcPr>
-            <w:tcW w:w="1615" w:type="dxa"/>
+            <w:tcW w:w="1075" w:type="dxa"/>
             <w:vMerge/>
           </w:tcPr>
           <w:p/>
         </w:tc>
         <w:tc>
           <w:tcPr>
-            <w:tcW w:w="1980" w:type="dxa"/>
+            <w:tcW w:w="1260" w:type="dxa"/>
             <w:vMerge/>
           </w:tcPr>
           <w:p/>
         </w:tc>
         <w:tc>
           <w:tcPr>
-            <w:tcW w:w="5755" w:type="dxa"/>
+            <w:tcW w:w="7015" w:type="dxa"/>
           </w:tcPr>
           <w:p>
             <w:r>
@@ -1138,21 +1224,21 @@
       <w:tr>
         <w:tc>
           <w:tcPr>
-            <w:tcW w:w="1615" w:type="dxa"/>
+            <w:tcW w:w="1075" w:type="dxa"/>
             <w:vMerge/>
           </w:tcPr>
           <w:p/>
         </w:tc>
         <w:tc>
           <w:tcPr>
-            <w:tcW w:w="1980" w:type="dxa"/>
+            <w:tcW w:w="1260" w:type="dxa"/>
             <w:vMerge/>
           </w:tcPr>
           <w:p/>
         </w:tc>
         <w:tc>
           <w:tcPr>
-            <w:tcW w:w="5755" w:type="dxa"/>
+            <w:tcW w:w="7015" w:type="dxa"/>
           </w:tcPr>
           <w:p>
             <w:r>
@@ -1164,31 +1250,25 @@
       <w:tr>
         <w:tc>
           <w:tcPr>
-            <w:tcW w:w="1615" w:type="dxa"/>
+            <w:tcW w:w="1075" w:type="dxa"/>
             <w:vMerge/>
           </w:tcPr>
           <w:p/>
         </w:tc>
         <w:tc>
           <w:tcPr>
-            <w:tcW w:w="1980" w:type="dxa"/>
+            <w:tcW w:w="1260" w:type="dxa"/>
             <w:vMerge/>
           </w:tcPr>
           <w:p/>
         </w:tc>
         <w:tc>
           <w:tcPr>
-            <w:tcW w:w="5755" w:type="dxa"/>
-          </w:tcPr>
-          <w:p>
-            <w:r>
-              <w:t xml:space="preserve">Clicking </w:t>
-            </w:r>
-            <w:r>
-              <w:t>outside</w:t>
-            </w:r>
-            <w:r>
-              <w:t xml:space="preserve"> the from should close it</w:t>
+            <w:tcW w:w="7015" w:type="dxa"/>
+          </w:tcPr>
+          <w:p>
+            <w:r>
+              <w:t>Clicking outside the from should close it</w:t>
             </w:r>
           </w:p>
         </w:tc>
@@ -1196,21 +1276,21 @@
       <w:tr>
         <w:tc>
           <w:tcPr>
-            <w:tcW w:w="1615" w:type="dxa"/>
+            <w:tcW w:w="1075" w:type="dxa"/>
             <w:vMerge/>
           </w:tcPr>
           <w:p/>
         </w:tc>
         <w:tc>
           <w:tcPr>
-            <w:tcW w:w="1980" w:type="dxa"/>
+            <w:tcW w:w="1260" w:type="dxa"/>
             <w:vMerge/>
           </w:tcPr>
           <w:p/>
         </w:tc>
         <w:tc>
           <w:tcPr>
-            <w:tcW w:w="5755" w:type="dxa"/>
+            <w:tcW w:w="7015" w:type="dxa"/>
           </w:tcPr>
           <w:p>
             <w:pPr>
@@ -1232,21 +1312,21 @@
       <w:tr>
         <w:tc>
           <w:tcPr>
-            <w:tcW w:w="1615" w:type="dxa"/>
+            <w:tcW w:w="1075" w:type="dxa"/>
             <w:vMerge/>
           </w:tcPr>
           <w:p/>
         </w:tc>
         <w:tc>
           <w:tcPr>
-            <w:tcW w:w="1980" w:type="dxa"/>
+            <w:tcW w:w="1260" w:type="dxa"/>
             <w:vMerge/>
           </w:tcPr>
           <w:p/>
         </w:tc>
         <w:tc>
           <w:tcPr>
-            <w:tcW w:w="5755" w:type="dxa"/>
+            <w:tcW w:w="7015" w:type="dxa"/>
           </w:tcPr>
           <w:p>
             <w:r>
@@ -1282,49 +1362,35 @@
       <w:tr>
         <w:tc>
           <w:tcPr>
-            <w:tcW w:w="1615" w:type="dxa"/>
+            <w:tcW w:w="1075" w:type="dxa"/>
             <w:vMerge/>
           </w:tcPr>
           <w:p/>
         </w:tc>
         <w:tc>
           <w:tcPr>
-            <w:tcW w:w="1980" w:type="dxa"/>
+            <w:tcW w:w="1260" w:type="dxa"/>
             <w:vMerge/>
           </w:tcPr>
           <w:p/>
         </w:tc>
         <w:tc>
           <w:tcPr>
-            <w:tcW w:w="5755" w:type="dxa"/>
-          </w:tcPr>
-          <w:p>
-            <w:pPr>
-              <w:rPr>
-                <w:b/>
-                <w:bCs/>
-              </w:rPr>
-            </w:pPr>
-            <w:r>
-              <w:rPr>
-                <w:b/>
-                <w:bCs/>
-              </w:rPr>
-              <w:t>Submitting the form with valid data should</w:t>
-            </w:r>
-            <w:r>
-              <w:rPr>
-                <w:b/>
-                <w:bCs/>
-              </w:rPr>
-              <w:t xml:space="preserve"> d</w:t>
-            </w:r>
-            <w:r>
-              <w:rPr>
-                <w:b/>
-                <w:bCs/>
-              </w:rPr>
-              <w:t>isplay a popup with the message:</w:t>
+            <w:tcW w:w="7015" w:type="dxa"/>
+          </w:tcPr>
+          <w:p>
+            <w:pPr>
+              <w:rPr>
+                <w:b/>
+                <w:bCs/>
+              </w:rPr>
+            </w:pPr>
+            <w:r>
+              <w:rPr>
+                <w:b/>
+                <w:bCs/>
+              </w:rPr>
+              <w:t>Submitting the form with valid data should display a popup with the message:</w:t>
             </w:r>
           </w:p>
           <w:p>
@@ -1340,21 +1406,7 @@
                 <w:b/>
                 <w:bCs/>
               </w:rPr>
-              <w:t>'Thank you for your interest in Xeneta!</w:t>
-            </w:r>
-            <w:r>
-              <w:rPr>
-                <w:b/>
-                <w:bCs/>
-              </w:rPr>
-              <w:t xml:space="preserve"> </w:t>
-            </w:r>
-            <w:r>
-              <w:rPr>
-                <w:b/>
-                <w:bCs/>
-              </w:rPr>
-              <w:t>Please check your inbox and set your date and time on the calendar. Happy shipping!</w:t>
+              <w:t>'Thank you for your interest in Xeneta! Please check your inbox and set your date and time on the calendar. Happy shipping!</w:t>
             </w:r>
           </w:p>
         </w:tc>
@@ -1362,7 +1414,7 @@
       <w:tr>
         <w:tc>
           <w:tcPr>
-            <w:tcW w:w="1615" w:type="dxa"/>
+            <w:tcW w:w="1075" w:type="dxa"/>
             <w:vMerge w:val="restart"/>
           </w:tcPr>
           <w:p>
@@ -1373,18 +1425,21 @@
         </w:tc>
         <w:tc>
           <w:tcPr>
-            <w:tcW w:w="1980" w:type="dxa"/>
+            <w:tcW w:w="1260" w:type="dxa"/>
             <w:vMerge w:val="restart"/>
           </w:tcPr>
           <w:p>
             <w:r>
-              <w:t>Sign up for Webinar</w:t>
-            </w:r>
-          </w:p>
-        </w:tc>
-        <w:tc>
-          <w:tcPr>
-            <w:tcW w:w="5755" w:type="dxa"/>
+              <w:t>Webinar</w:t>
+            </w:r>
+            <w:r>
+              <w:t xml:space="preserve"> Sign Up</w:t>
+            </w:r>
+          </w:p>
+        </w:tc>
+        <w:tc>
+          <w:tcPr>
+            <w:tcW w:w="7015" w:type="dxa"/>
           </w:tcPr>
           <w:p>
             <w:r>
@@ -1420,21 +1475,21 @@
       <w:tr>
         <w:tc>
           <w:tcPr>
-            <w:tcW w:w="1615" w:type="dxa"/>
+            <w:tcW w:w="1075" w:type="dxa"/>
             <w:vMerge/>
           </w:tcPr>
           <w:p/>
         </w:tc>
         <w:tc>
           <w:tcPr>
-            <w:tcW w:w="1980" w:type="dxa"/>
+            <w:tcW w:w="1260" w:type="dxa"/>
             <w:vMerge/>
           </w:tcPr>
           <w:p/>
         </w:tc>
         <w:tc>
           <w:tcPr>
-            <w:tcW w:w="5755" w:type="dxa"/>
+            <w:tcW w:w="7015" w:type="dxa"/>
           </w:tcPr>
           <w:p>
             <w:r>
@@ -1470,21 +1525,21 @@
       <w:tr>
         <w:tc>
           <w:tcPr>
-            <w:tcW w:w="1615" w:type="dxa"/>
+            <w:tcW w:w="1075" w:type="dxa"/>
             <w:vMerge/>
           </w:tcPr>
           <w:p/>
         </w:tc>
         <w:tc>
           <w:tcPr>
-            <w:tcW w:w="1980" w:type="dxa"/>
+            <w:tcW w:w="1260" w:type="dxa"/>
             <w:vMerge/>
           </w:tcPr>
           <w:p/>
         </w:tc>
         <w:tc>
           <w:tcPr>
-            <w:tcW w:w="5755" w:type="dxa"/>
+            <w:tcW w:w="7015" w:type="dxa"/>
           </w:tcPr>
           <w:p>
             <w:r>
@@ -1508,21 +1563,21 @@
       <w:tr>
         <w:tc>
           <w:tcPr>
-            <w:tcW w:w="1615" w:type="dxa"/>
+            <w:tcW w:w="1075" w:type="dxa"/>
             <w:vMerge/>
           </w:tcPr>
           <w:p/>
         </w:tc>
         <w:tc>
           <w:tcPr>
-            <w:tcW w:w="1980" w:type="dxa"/>
+            <w:tcW w:w="1260" w:type="dxa"/>
             <w:vMerge/>
           </w:tcPr>
           <w:p/>
         </w:tc>
         <w:tc>
           <w:tcPr>
-            <w:tcW w:w="5755" w:type="dxa"/>
+            <w:tcW w:w="7015" w:type="dxa"/>
           </w:tcPr>
           <w:p>
             <w:r>
@@ -1558,21 +1613,21 @@
       <w:tr>
         <w:tc>
           <w:tcPr>
-            <w:tcW w:w="1615" w:type="dxa"/>
+            <w:tcW w:w="1075" w:type="dxa"/>
             <w:vMerge/>
           </w:tcPr>
           <w:p/>
         </w:tc>
         <w:tc>
           <w:tcPr>
-            <w:tcW w:w="1980" w:type="dxa"/>
+            <w:tcW w:w="1260" w:type="dxa"/>
             <w:vMerge/>
           </w:tcPr>
           <w:p/>
         </w:tc>
         <w:tc>
           <w:tcPr>
-            <w:tcW w:w="5755" w:type="dxa"/>
+            <w:tcW w:w="7015" w:type="dxa"/>
           </w:tcPr>
           <w:p>
             <w:r>
@@ -1608,21 +1663,21 @@
       <w:tr>
         <w:tc>
           <w:tcPr>
-            <w:tcW w:w="1615" w:type="dxa"/>
+            <w:tcW w:w="1075" w:type="dxa"/>
             <w:vMerge/>
           </w:tcPr>
           <w:p/>
         </w:tc>
         <w:tc>
           <w:tcPr>
-            <w:tcW w:w="1980" w:type="dxa"/>
+            <w:tcW w:w="1260" w:type="dxa"/>
             <w:vMerge/>
           </w:tcPr>
           <w:p/>
         </w:tc>
         <w:tc>
           <w:tcPr>
-            <w:tcW w:w="5755" w:type="dxa"/>
+            <w:tcW w:w="7015" w:type="dxa"/>
           </w:tcPr>
           <w:p>
             <w:r>
@@ -1749,6 +1804,35 @@
               <w:t>Other</w:t>
             </w:r>
           </w:p>
+        </w:tc>
+      </w:tr>
+      <w:tr>
+        <w:tc>
+          <w:tcPr>
+            <w:tcW w:w="1075" w:type="dxa"/>
+            <w:vMerge/>
+          </w:tcPr>
+          <w:p/>
+        </w:tc>
+        <w:tc>
+          <w:tcPr>
+            <w:tcW w:w="1260" w:type="dxa"/>
+            <w:vMerge/>
+          </w:tcPr>
+          <w:p/>
+        </w:tc>
+        <w:tc>
+          <w:tcPr>
+            <w:tcW w:w="7015" w:type="dxa"/>
+          </w:tcPr>
+          <w:p>
+            <w:r>
+              <w:t xml:space="preserve">'Global TEUs Shipped Annually' </w:t>
+            </w:r>
+            <w:r>
+              <w:t>dropdown should:</w:t>
+            </w:r>
+          </w:p>
           <w:p>
             <w:pPr>
               <w:pStyle w:val="ListParagraph"/>
@@ -1756,9 +1840,182 @@
                 <w:ilvl w:val="0"/>
                 <w:numId w:val="21"/>
               </w:numPr>
-            </w:pPr>
-            <w:r>
-              <w:t>Display 'Global TEUs Shipped Annually' and 'Annual Air Freight Ton' dropdowns when 'Shipper/BCO' option is selected</w:t>
+              <w:rPr>
+                <w:b/>
+                <w:bCs/>
+              </w:rPr>
+            </w:pPr>
+            <w:r>
+              <w:rPr>
+                <w:b/>
+                <w:bCs/>
+              </w:rPr>
+              <w:t>Be displayed when ‘My Company is a...’ dropdown is selected as:</w:t>
+            </w:r>
+          </w:p>
+          <w:p>
+            <w:pPr>
+              <w:pStyle w:val="ListParagraph"/>
+              <w:numPr>
+                <w:ilvl w:val="1"/>
+                <w:numId w:val="21"/>
+              </w:numPr>
+              <w:rPr>
+                <w:b/>
+                <w:bCs/>
+              </w:rPr>
+            </w:pPr>
+            <w:r>
+              <w:rPr>
+                <w:b/>
+                <w:bCs/>
+              </w:rPr>
+              <w:t>Shipper/BCO</w:t>
+            </w:r>
+          </w:p>
+          <w:p>
+            <w:pPr>
+              <w:pStyle w:val="ListParagraph"/>
+              <w:numPr>
+                <w:ilvl w:val="1"/>
+                <w:numId w:val="21"/>
+              </w:numPr>
+              <w:rPr>
+                <w:b/>
+                <w:bCs/>
+              </w:rPr>
+            </w:pPr>
+            <w:r>
+              <w:rPr>
+                <w:b/>
+                <w:bCs/>
+              </w:rPr>
+              <w:t>Freight Forwarder</w:t>
+            </w:r>
+          </w:p>
+          <w:p>
+            <w:pPr>
+              <w:pStyle w:val="ListParagraph"/>
+              <w:numPr>
+                <w:ilvl w:val="0"/>
+                <w:numId w:val="21"/>
+              </w:numPr>
+            </w:pPr>
+            <w:r>
+              <w:t>Be mandatory input</w:t>
+            </w:r>
+            <w:r>
+              <w:t xml:space="preserve"> if </w:t>
+            </w:r>
+            <w:r>
+              <w:t>displayed according to above condition</w:t>
+            </w:r>
+          </w:p>
+          <w:p>
+            <w:pPr>
+              <w:pStyle w:val="ListParagraph"/>
+              <w:numPr>
+                <w:ilvl w:val="0"/>
+                <w:numId w:val="21"/>
+              </w:numPr>
+            </w:pPr>
+            <w:r>
+              <w:t>Display the following selectable options on click:</w:t>
+            </w:r>
+          </w:p>
+          <w:p>
+            <w:pPr>
+              <w:pStyle w:val="ListParagraph"/>
+              <w:numPr>
+                <w:ilvl w:val="1"/>
+                <w:numId w:val="21"/>
+              </w:numPr>
+            </w:pPr>
+            <w:r>
+              <w:rPr>
+                <w:rFonts w:ascii="Consolas" w:hAnsi="Consolas"/>
+                <w:color w:val="222222"/>
+                <w:sz w:val="18"/>
+                <w:szCs w:val="18"/>
+                <w:shd w:val="clear" w:color="auto" w:fill="FFFFFF"/>
+              </w:rPr>
+              <w:t>Less than 2000</w:t>
+            </w:r>
+          </w:p>
+          <w:p>
+            <w:pPr>
+              <w:pStyle w:val="ListParagraph"/>
+              <w:numPr>
+                <w:ilvl w:val="1"/>
+                <w:numId w:val="21"/>
+              </w:numPr>
+            </w:pPr>
+            <w:r>
+              <w:rPr>
+                <w:rFonts w:ascii="Consolas" w:hAnsi="Consolas"/>
+                <w:color w:val="222222"/>
+                <w:sz w:val="18"/>
+                <w:szCs w:val="18"/>
+                <w:shd w:val="clear" w:color="auto" w:fill="FFFFFF"/>
+              </w:rPr>
+              <w:t>2,000 - 9,999</w:t>
+            </w:r>
+          </w:p>
+          <w:p>
+            <w:pPr>
+              <w:pStyle w:val="ListParagraph"/>
+              <w:numPr>
+                <w:ilvl w:val="1"/>
+                <w:numId w:val="21"/>
+              </w:numPr>
+            </w:pPr>
+            <w:r>
+              <w:rPr>
+                <w:rFonts w:ascii="Consolas" w:hAnsi="Consolas"/>
+                <w:color w:val="222222"/>
+                <w:sz w:val="18"/>
+                <w:szCs w:val="18"/>
+                <w:shd w:val="clear" w:color="auto" w:fill="FFFFFF"/>
+              </w:rPr>
+              <w:t>10,000 - 29,999</w:t>
+            </w:r>
+          </w:p>
+          <w:p>
+            <w:pPr>
+              <w:pStyle w:val="ListParagraph"/>
+              <w:numPr>
+                <w:ilvl w:val="1"/>
+                <w:numId w:val="21"/>
+              </w:numPr>
+            </w:pPr>
+            <w:r>
+              <w:rPr>
+                <w:rFonts w:ascii="Consolas" w:hAnsi="Consolas"/>
+                <w:color w:val="222222"/>
+                <w:sz w:val="18"/>
+                <w:szCs w:val="18"/>
+                <w:shd w:val="clear" w:color="auto" w:fill="FFFFFF"/>
+              </w:rPr>
+              <w:t>30,000 - 49,999</w:t>
+            </w:r>
+          </w:p>
+          <w:p>
+            <w:pPr>
+              <w:pStyle w:val="ListParagraph"/>
+              <w:numPr>
+                <w:ilvl w:val="1"/>
+                <w:numId w:val="21"/>
+              </w:numPr>
+            </w:pPr>
+            <w:r>
+              <w:rPr>
+                <w:rFonts w:ascii="Consolas" w:hAnsi="Consolas"/>
+                <w:color w:val="222222"/>
+                <w:sz w:val="18"/>
+                <w:szCs w:val="18"/>
+                <w:shd w:val="clear" w:color="auto" w:fill="FFFFFF"/>
+              </w:rPr>
+              <w:t>More than 50.000</w:t>
             </w:r>
           </w:p>
         </w:tc>
@@ -1766,21 +2023,159 @@
       <w:tr>
         <w:tc>
           <w:tcPr>
-            <w:tcW w:w="1615" w:type="dxa"/>
+            <w:tcW w:w="1075" w:type="dxa"/>
             <w:vMerge/>
           </w:tcPr>
           <w:p/>
         </w:tc>
         <w:tc>
           <w:tcPr>
-            <w:tcW w:w="1980" w:type="dxa"/>
+            <w:tcW w:w="1260" w:type="dxa"/>
             <w:vMerge/>
           </w:tcPr>
           <w:p/>
         </w:tc>
         <w:tc>
           <w:tcPr>
-            <w:tcW w:w="5755" w:type="dxa"/>
+            <w:tcW w:w="7015" w:type="dxa"/>
+          </w:tcPr>
+          <w:p>
+            <w:r>
+              <w:t>‘</w:t>
+            </w:r>
+            <w:r>
+              <w:t>Annual Air Freight Ton</w:t>
+            </w:r>
+            <w:r>
+              <w:t>’</w:t>
+            </w:r>
+            <w:r>
+              <w:t xml:space="preserve"> dropdown should:</w:t>
+            </w:r>
+          </w:p>
+          <w:p>
+            <w:pPr>
+              <w:pStyle w:val="ListParagraph"/>
+              <w:numPr>
+                <w:ilvl w:val="0"/>
+                <w:numId w:val="21"/>
+              </w:numPr>
+              <w:rPr>
+                <w:b/>
+                <w:bCs/>
+              </w:rPr>
+            </w:pPr>
+            <w:r>
+              <w:rPr>
+                <w:b/>
+                <w:bCs/>
+              </w:rPr>
+              <w:t>Be displayed when ‘My Company is a...’ dropdown is selected as:</w:t>
+            </w:r>
+          </w:p>
+          <w:p>
+            <w:pPr>
+              <w:pStyle w:val="ListParagraph"/>
+              <w:numPr>
+                <w:ilvl w:val="1"/>
+                <w:numId w:val="21"/>
+              </w:numPr>
+              <w:rPr>
+                <w:b/>
+                <w:bCs/>
+              </w:rPr>
+            </w:pPr>
+            <w:r>
+              <w:rPr>
+                <w:b/>
+                <w:bCs/>
+              </w:rPr>
+              <w:t>Shipper/BCO</w:t>
+            </w:r>
+          </w:p>
+          <w:p>
+            <w:pPr>
+              <w:pStyle w:val="ListParagraph"/>
+              <w:numPr>
+                <w:ilvl w:val="0"/>
+                <w:numId w:val="21"/>
+              </w:numPr>
+            </w:pPr>
+            <w:r>
+              <w:t>Be mandatory input if displayed according to above condition</w:t>
+            </w:r>
+          </w:p>
+          <w:p>
+            <w:pPr>
+              <w:pStyle w:val="ListParagraph"/>
+              <w:numPr>
+                <w:ilvl w:val="0"/>
+                <w:numId w:val="21"/>
+              </w:numPr>
+            </w:pPr>
+            <w:r>
+              <w:t>Display the following selectable options on click:</w:t>
+            </w:r>
+          </w:p>
+          <w:p>
+            <w:pPr>
+              <w:pStyle w:val="ListParagraph"/>
+              <w:numPr>
+                <w:ilvl w:val="1"/>
+                <w:numId w:val="21"/>
+              </w:numPr>
+            </w:pPr>
+            <w:r>
+              <w:rPr>
+                <w:rFonts w:ascii="Consolas" w:hAnsi="Consolas"/>
+                <w:color w:val="222222"/>
+                <w:sz w:val="18"/>
+                <w:szCs w:val="18"/>
+                <w:shd w:val="clear" w:color="auto" w:fill="FFFFFF"/>
+              </w:rPr>
+              <w:t>Less than 1,000 Ton</w:t>
+            </w:r>
+          </w:p>
+          <w:p>
+            <w:pPr>
+              <w:pStyle w:val="ListParagraph"/>
+              <w:numPr>
+                <w:ilvl w:val="1"/>
+                <w:numId w:val="21"/>
+              </w:numPr>
+            </w:pPr>
+            <w:r>
+              <w:rPr>
+                <w:rFonts w:ascii="Consolas" w:hAnsi="Consolas"/>
+                <w:color w:val="222222"/>
+                <w:sz w:val="18"/>
+                <w:szCs w:val="18"/>
+                <w:shd w:val="clear" w:color="auto" w:fill="FFFFFF"/>
+              </w:rPr>
+              <w:t>More than 1,000 Ton</w:t>
+            </w:r>
+          </w:p>
+          <w:p/>
+        </w:tc>
+      </w:tr>
+      <w:tr>
+        <w:tc>
+          <w:tcPr>
+            <w:tcW w:w="1075" w:type="dxa"/>
+            <w:vMerge/>
+          </w:tcPr>
+          <w:p/>
+        </w:tc>
+        <w:tc>
+          <w:tcPr>
+            <w:tcW w:w="1260" w:type="dxa"/>
+            <w:vMerge/>
+          </w:tcPr>
+          <w:p/>
+        </w:tc>
+        <w:tc>
+          <w:tcPr>
+            <w:tcW w:w="7015" w:type="dxa"/>
           </w:tcPr>
           <w:p>
             <w:r>
@@ -1816,21 +2211,21 @@
       <w:tr>
         <w:tc>
           <w:tcPr>
-            <w:tcW w:w="1615" w:type="dxa"/>
+            <w:tcW w:w="1075" w:type="dxa"/>
             <w:vMerge/>
           </w:tcPr>
           <w:p/>
         </w:tc>
         <w:tc>
           <w:tcPr>
-            <w:tcW w:w="1980" w:type="dxa"/>
+            <w:tcW w:w="1260" w:type="dxa"/>
             <w:vMerge/>
           </w:tcPr>
           <w:p/>
         </w:tc>
         <w:tc>
           <w:tcPr>
-            <w:tcW w:w="5755" w:type="dxa"/>
+            <w:tcW w:w="7015" w:type="dxa"/>
           </w:tcPr>
           <w:p>
             <w:r>
@@ -1854,7 +2249,6 @@
                 <w:b/>
                 <w:bCs/>
               </w:rPr>
-              <w:lastRenderedPageBreak/>
               <w:t>Be required to be checked</w:t>
             </w:r>
           </w:p>
@@ -1875,21 +2269,21 @@
       <w:tr>
         <w:tc>
           <w:tcPr>
-            <w:tcW w:w="1615" w:type="dxa"/>
+            <w:tcW w:w="1075" w:type="dxa"/>
             <w:vMerge/>
           </w:tcPr>
           <w:p/>
         </w:tc>
         <w:tc>
           <w:tcPr>
-            <w:tcW w:w="1980" w:type="dxa"/>
+            <w:tcW w:w="1260" w:type="dxa"/>
             <w:vMerge/>
           </w:tcPr>
           <w:p/>
         </w:tc>
         <w:tc>
           <w:tcPr>
-            <w:tcW w:w="5755" w:type="dxa"/>
+            <w:tcW w:w="7015" w:type="dxa"/>
           </w:tcPr>
           <w:p>
             <w:r>
@@ -1901,31 +2295,25 @@
       <w:tr>
         <w:tc>
           <w:tcPr>
-            <w:tcW w:w="1615" w:type="dxa"/>
+            <w:tcW w:w="1075" w:type="dxa"/>
             <w:vMerge/>
           </w:tcPr>
           <w:p/>
         </w:tc>
         <w:tc>
           <w:tcPr>
-            <w:tcW w:w="1980" w:type="dxa"/>
+            <w:tcW w:w="1260" w:type="dxa"/>
             <w:vMerge/>
           </w:tcPr>
           <w:p/>
         </w:tc>
         <w:tc>
           <w:tcPr>
-            <w:tcW w:w="5755" w:type="dxa"/>
-          </w:tcPr>
-          <w:p>
-            <w:r>
-              <w:t xml:space="preserve">Clicking </w:t>
-            </w:r>
-            <w:r>
-              <w:t>outside</w:t>
-            </w:r>
-            <w:r>
-              <w:t xml:space="preserve"> the from should close it</w:t>
+            <w:tcW w:w="7015" w:type="dxa"/>
+          </w:tcPr>
+          <w:p>
+            <w:r>
+              <w:t>Clicking outside the from should close it</w:t>
             </w:r>
           </w:p>
         </w:tc>
@@ -1933,21 +2321,21 @@
       <w:tr>
         <w:tc>
           <w:tcPr>
-            <w:tcW w:w="1615" w:type="dxa"/>
+            <w:tcW w:w="1075" w:type="dxa"/>
             <w:vMerge/>
           </w:tcPr>
           <w:p/>
         </w:tc>
         <w:tc>
           <w:tcPr>
-            <w:tcW w:w="1980" w:type="dxa"/>
+            <w:tcW w:w="1260" w:type="dxa"/>
             <w:vMerge/>
           </w:tcPr>
           <w:p/>
         </w:tc>
         <w:tc>
           <w:tcPr>
-            <w:tcW w:w="5755" w:type="dxa"/>
+            <w:tcW w:w="7015" w:type="dxa"/>
           </w:tcPr>
           <w:p>
             <w:pPr>
@@ -1969,21 +2357,21 @@
       <w:tr>
         <w:tc>
           <w:tcPr>
-            <w:tcW w:w="1615" w:type="dxa"/>
+            <w:tcW w:w="1075" w:type="dxa"/>
             <w:vMerge/>
           </w:tcPr>
           <w:p/>
         </w:tc>
         <w:tc>
           <w:tcPr>
-            <w:tcW w:w="1980" w:type="dxa"/>
+            <w:tcW w:w="1260" w:type="dxa"/>
             <w:vMerge/>
           </w:tcPr>
           <w:p/>
         </w:tc>
         <w:tc>
           <w:tcPr>
-            <w:tcW w:w="5755" w:type="dxa"/>
+            <w:tcW w:w="7015" w:type="dxa"/>
           </w:tcPr>
           <w:p>
             <w:r>
@@ -2019,21 +2407,21 @@
       <w:tr>
         <w:tc>
           <w:tcPr>
-            <w:tcW w:w="1615" w:type="dxa"/>
+            <w:tcW w:w="1075" w:type="dxa"/>
             <w:vMerge/>
           </w:tcPr>
           <w:p/>
         </w:tc>
         <w:tc>
           <w:tcPr>
-            <w:tcW w:w="1980" w:type="dxa"/>
+            <w:tcW w:w="1260" w:type="dxa"/>
             <w:vMerge/>
           </w:tcPr>
           <w:p/>
         </w:tc>
         <w:tc>
           <w:tcPr>
-            <w:tcW w:w="5755" w:type="dxa"/>
+            <w:tcW w:w="7015" w:type="dxa"/>
           </w:tcPr>
           <w:p>
             <w:pPr>
@@ -2080,13 +2468,7 @@
     </w:p>
     <w:p>
       <w:r>
-        <w:t xml:space="preserve">Following functional checks need to be performed on the </w:t>
-      </w:r>
-      <w:r>
-        <w:t>Careers</w:t>
-      </w:r>
-      <w:r>
-        <w:t xml:space="preserve"> page:</w:t>
+        <w:t>Following functional checks need to be performed on the Careers page:</w:t>
       </w:r>
     </w:p>
     <w:tbl>
@@ -2096,18 +2478,19 @@
         <w:tblLook w:val="04A0" w:firstRow="1" w:lastRow="0" w:firstColumn="1" w:lastColumn="0" w:noHBand="0" w:noVBand="1"/>
       </w:tblPr>
       <w:tblGrid>
-        <w:gridCol w:w="1615"/>
-        <w:gridCol w:w="1980"/>
-        <w:gridCol w:w="5755"/>
+        <w:gridCol w:w="1075"/>
+        <w:gridCol w:w="1350"/>
+        <w:gridCol w:w="6925"/>
       </w:tblGrid>
       <w:tr>
         <w:tc>
           <w:tcPr>
-            <w:tcW w:w="1615" w:type="dxa"/>
+            <w:tcW w:w="1075" w:type="dxa"/>
           </w:tcPr>
           <w:p>
             <w:pPr>
               <w:pStyle w:val="Heading3"/>
+              <w:outlineLvl w:val="2"/>
             </w:pPr>
             <w:r>
               <w:t>Screen</w:t>
@@ -2116,11 +2499,12 @@
         </w:tc>
         <w:tc>
           <w:tcPr>
-            <w:tcW w:w="1980" w:type="dxa"/>
+            <w:tcW w:w="1350" w:type="dxa"/>
           </w:tcPr>
           <w:p>
             <w:pPr>
               <w:pStyle w:val="Heading3"/>
+              <w:outlineLvl w:val="2"/>
             </w:pPr>
             <w:r>
               <w:t>Feature</w:t>
@@ -2129,11 +2513,12 @@
         </w:tc>
         <w:tc>
           <w:tcPr>
-            <w:tcW w:w="5755" w:type="dxa"/>
+            <w:tcW w:w="6925" w:type="dxa"/>
           </w:tcPr>
           <w:p>
             <w:pPr>
               <w:pStyle w:val="Heading3"/>
+              <w:outlineLvl w:val="2"/>
             </w:pPr>
             <w:r>
               <w:t>Functional Check/Test Case</w:t>
@@ -2144,7 +2529,7 @@
       <w:tr>
         <w:tc>
           <w:tcPr>
-            <w:tcW w:w="1615" w:type="dxa"/>
+            <w:tcW w:w="1075" w:type="dxa"/>
             <w:vMerge w:val="restart"/>
           </w:tcPr>
           <w:p>
@@ -2155,7 +2540,7 @@
         </w:tc>
         <w:tc>
           <w:tcPr>
-            <w:tcW w:w="1980" w:type="dxa"/>
+            <w:tcW w:w="1350" w:type="dxa"/>
           </w:tcPr>
           <w:p>
             <w:r>
@@ -2165,7 +2550,7 @@
         </w:tc>
         <w:tc>
           <w:tcPr>
-            <w:tcW w:w="5755" w:type="dxa"/>
+            <w:tcW w:w="6925" w:type="dxa"/>
           </w:tcPr>
           <w:p>
             <w:r>
@@ -2225,14 +2610,14 @@
       <w:tr>
         <w:tc>
           <w:tcPr>
-            <w:tcW w:w="1615" w:type="dxa"/>
+            <w:tcW w:w="1075" w:type="dxa"/>
             <w:vMerge/>
           </w:tcPr>
           <w:p/>
         </w:tc>
         <w:tc>
           <w:tcPr>
-            <w:tcW w:w="1980" w:type="dxa"/>
+            <w:tcW w:w="1350" w:type="dxa"/>
           </w:tcPr>
           <w:p>
             <w:r>
@@ -2242,7 +2627,7 @@
         </w:tc>
         <w:tc>
           <w:tcPr>
-            <w:tcW w:w="5755" w:type="dxa"/>
+            <w:tcW w:w="6925" w:type="dxa"/>
           </w:tcPr>
           <w:p>
             <w:r>
@@ -2290,60 +2675,42 @@
       <w:tr>
         <w:tc>
           <w:tcPr>
-            <w:tcW w:w="1615" w:type="dxa"/>
+            <w:tcW w:w="1075" w:type="dxa"/>
             <w:vMerge/>
           </w:tcPr>
           <w:p/>
         </w:tc>
         <w:tc>
           <w:tcPr>
-            <w:tcW w:w="1980" w:type="dxa"/>
+            <w:tcW w:w="1350" w:type="dxa"/>
             <w:vMerge w:val="restart"/>
           </w:tcPr>
           <w:p>
             <w:r>
-              <w:t>Apply for Job</w:t>
-            </w:r>
-          </w:p>
-        </w:tc>
-        <w:tc>
-          <w:tcPr>
-            <w:tcW w:w="5755" w:type="dxa"/>
-          </w:tcPr>
-          <w:p>
-            <w:pPr>
-              <w:rPr>
-                <w:b/>
-                <w:bCs/>
-              </w:rPr>
-            </w:pPr>
-            <w:r>
-              <w:rPr>
-                <w:b/>
-                <w:bCs/>
-              </w:rPr>
-              <w:t>Clicking on a job title should</w:t>
-            </w:r>
-            <w:r>
-              <w:rPr>
-                <w:b/>
-                <w:bCs/>
-              </w:rPr>
-              <w:t xml:space="preserve"> s</w:t>
-            </w:r>
-            <w:r>
-              <w:rPr>
-                <w:b/>
-                <w:bCs/>
-              </w:rPr>
-              <w:t>how details about</w:t>
-            </w:r>
-            <w:r>
-              <w:rPr>
-                <w:b/>
-                <w:bCs/>
-              </w:rPr>
-              <w:t>:</w:t>
+              <w:t>Job</w:t>
+            </w:r>
+            <w:r>
+              <w:t xml:space="preserve"> Application</w:t>
+            </w:r>
+          </w:p>
+        </w:tc>
+        <w:tc>
+          <w:tcPr>
+            <w:tcW w:w="6925" w:type="dxa"/>
+          </w:tcPr>
+          <w:p>
+            <w:pPr>
+              <w:rPr>
+                <w:b/>
+                <w:bCs/>
+              </w:rPr>
+            </w:pPr>
+            <w:r>
+              <w:rPr>
+                <w:b/>
+                <w:bCs/>
+              </w:rPr>
+              <w:t>Clicking on a job title should show details about:</w:t>
             </w:r>
           </w:p>
           <w:p>
@@ -2383,28 +2750,7 @@
                 <w:b/>
                 <w:bCs/>
               </w:rPr>
-              <w:t>J</w:t>
-            </w:r>
-            <w:r>
-              <w:rPr>
-                <w:b/>
-                <w:bCs/>
-              </w:rPr>
-              <w:t xml:space="preserve">ob </w:t>
-            </w:r>
-            <w:r>
-              <w:rPr>
-                <w:b/>
-                <w:bCs/>
-              </w:rPr>
-              <w:t>R</w:t>
-            </w:r>
-            <w:r>
-              <w:rPr>
-                <w:b/>
-                <w:bCs/>
-              </w:rPr>
-              <w:t>esponsibilities</w:t>
+              <w:t>Job Responsibilities</w:t>
             </w:r>
           </w:p>
           <w:p>
@@ -2424,28 +2770,7 @@
                 <w:b/>
                 <w:bCs/>
               </w:rPr>
-              <w:t>C</w:t>
-            </w:r>
-            <w:r>
-              <w:rPr>
-                <w:b/>
-                <w:bCs/>
-              </w:rPr>
-              <w:t xml:space="preserve">ompany </w:t>
-            </w:r>
-            <w:r>
-              <w:rPr>
-                <w:b/>
-                <w:bCs/>
-              </w:rPr>
-              <w:t>B</w:t>
-            </w:r>
-            <w:r>
-              <w:rPr>
-                <w:b/>
-                <w:bCs/>
-              </w:rPr>
-              <w:t>enefits</w:t>
+              <w:t>Company Benefits</w:t>
             </w:r>
           </w:p>
           <w:p>
@@ -2465,28 +2790,8 @@
                 <w:b/>
                 <w:bCs/>
               </w:rPr>
-              <w:t>A</w:t>
-            </w:r>
-            <w:r>
-              <w:rPr>
-                <w:b/>
-                <w:bCs/>
-              </w:rPr>
-              <w:t xml:space="preserve">pplication </w:t>
-            </w:r>
-            <w:r>
-              <w:rPr>
-                <w:b/>
-                <w:bCs/>
-              </w:rPr>
-              <w:t>I</w:t>
-            </w:r>
-            <w:r>
-              <w:rPr>
-                <w:b/>
-                <w:bCs/>
-              </w:rPr>
-              <w:t>nstructions</w:t>
+              <w:lastRenderedPageBreak/>
+              <w:t>Application Instructions</w:t>
             </w:r>
           </w:p>
           <w:p>
@@ -2502,28 +2807,7 @@
                 <w:b/>
                 <w:bCs/>
               </w:rPr>
-              <w:t>A</w:t>
-            </w:r>
-            <w:r>
-              <w:rPr>
-                <w:b/>
-                <w:bCs/>
-              </w:rPr>
-              <w:t xml:space="preserve">pplication </w:t>
-            </w:r>
-            <w:r>
-              <w:rPr>
-                <w:b/>
-                <w:bCs/>
-              </w:rPr>
-              <w:t>L</w:t>
-            </w:r>
-            <w:r>
-              <w:rPr>
-                <w:b/>
-                <w:bCs/>
-              </w:rPr>
-              <w:t>ink</w:t>
+              <w:t>Application Link</w:t>
             </w:r>
           </w:p>
         </w:tc>
@@ -2531,21 +2815,21 @@
       <w:tr>
         <w:tc>
           <w:tcPr>
-            <w:tcW w:w="1615" w:type="dxa"/>
+            <w:tcW w:w="1075" w:type="dxa"/>
             <w:vMerge/>
           </w:tcPr>
           <w:p/>
         </w:tc>
         <w:tc>
           <w:tcPr>
-            <w:tcW w:w="1980" w:type="dxa"/>
+            <w:tcW w:w="1350" w:type="dxa"/>
             <w:vMerge/>
           </w:tcPr>
           <w:p/>
         </w:tc>
         <w:tc>
           <w:tcPr>
-            <w:tcW w:w="5755" w:type="dxa"/>
+            <w:tcW w:w="6925" w:type="dxa"/>
           </w:tcPr>
           <w:p>
             <w:pPr>
@@ -2571,7 +2855,6 @@
         <w:pStyle w:val="Heading1"/>
       </w:pPr>
       <w:r>
-        <w:lastRenderedPageBreak/>
         <w:t>Automation Selection Criteria</w:t>
       </w:r>
     </w:p>
@@ -2609,18 +2892,20 @@
         <w:tblLook w:val="04A0" w:firstRow="1" w:lastRow="0" w:firstColumn="1" w:lastColumn="0" w:noHBand="0" w:noVBand="1"/>
       </w:tblPr>
       <w:tblGrid>
-        <w:gridCol w:w="1345"/>
-        <w:gridCol w:w="3330"/>
-        <w:gridCol w:w="4590"/>
+        <w:gridCol w:w="1027"/>
+        <w:gridCol w:w="2895"/>
+        <w:gridCol w:w="3027"/>
+        <w:gridCol w:w="2401"/>
       </w:tblGrid>
       <w:tr>
         <w:tc>
           <w:tcPr>
-            <w:tcW w:w="1345" w:type="dxa"/>
+            <w:tcW w:w="1027" w:type="dxa"/>
           </w:tcPr>
           <w:p>
             <w:pPr>
               <w:pStyle w:val="Heading3"/>
+              <w:outlineLvl w:val="2"/>
             </w:pPr>
             <w:r>
               <w:t>Feature</w:t>
@@ -2629,11 +2914,12 @@
         </w:tc>
         <w:tc>
           <w:tcPr>
-            <w:tcW w:w="3330" w:type="dxa"/>
+            <w:tcW w:w="2895" w:type="dxa"/>
           </w:tcPr>
           <w:p>
             <w:pPr>
               <w:pStyle w:val="Heading3"/>
+              <w:outlineLvl w:val="2"/>
             </w:pPr>
             <w:r>
               <w:t>Functional Check/Test Case</w:t>
@@ -2642,14 +2928,29 @@
         </w:tc>
         <w:tc>
           <w:tcPr>
-            <w:tcW w:w="4590" w:type="dxa"/>
+            <w:tcW w:w="3027" w:type="dxa"/>
           </w:tcPr>
           <w:p>
             <w:pPr>
               <w:pStyle w:val="Heading3"/>
+              <w:outlineLvl w:val="2"/>
             </w:pPr>
             <w:r>
               <w:t>Selection Criteria</w:t>
+            </w:r>
+          </w:p>
+        </w:tc>
+        <w:tc>
+          <w:tcPr>
+            <w:tcW w:w="2401" w:type="dxa"/>
+          </w:tcPr>
+          <w:p>
+            <w:pPr>
+              <w:pStyle w:val="Heading3"/>
+              <w:outlineLvl w:val="2"/>
+            </w:pPr>
+            <w:r>
+              <w:t>Automated Scenario Name and Location in code solution</w:t>
             </w:r>
           </w:p>
         </w:tc>
@@ -2657,7 +2958,7 @@
       <w:tr>
         <w:tc>
           <w:tcPr>
-            <w:tcW w:w="1345" w:type="dxa"/>
+            <w:tcW w:w="1027" w:type="dxa"/>
           </w:tcPr>
           <w:p>
             <w:r>
@@ -2667,7 +2968,7 @@
         </w:tc>
         <w:tc>
           <w:tcPr>
-            <w:tcW w:w="3330" w:type="dxa"/>
+            <w:tcW w:w="2895" w:type="dxa"/>
           </w:tcPr>
           <w:p>
             <w:r>
@@ -2677,7 +2978,7 @@
         </w:tc>
         <w:tc>
           <w:tcPr>
-            <w:tcW w:w="4590" w:type="dxa"/>
+            <w:tcW w:w="3027" w:type="dxa"/>
           </w:tcPr>
           <w:p>
             <w:pPr>
@@ -2696,83 +2997,113 @@
           </w:p>
           <w:p>
             <w:r>
-              <w:t>This test case tests part of a</w:t>
-            </w:r>
-            <w:r>
-              <w:t>n important</w:t>
-            </w:r>
-            <w:r>
-              <w:t xml:space="preserve"> requirement where user</w:t>
-            </w:r>
-            <w:r>
-              <w:t>s</w:t>
-            </w:r>
-            <w:r>
-              <w:t xml:space="preserve"> should be able to view Demo Videos to better understand Xeneta’s platform.</w:t>
-            </w:r>
-          </w:p>
-          <w:p>
-            <w:r>
-              <w:t xml:space="preserve">Failure of this </w:t>
-            </w:r>
-            <w:r>
-              <w:t xml:space="preserve">test case </w:t>
-            </w:r>
-            <w:r>
-              <w:t>could result in</w:t>
-            </w:r>
-            <w:r>
-              <w:t xml:space="preserve"> the</w:t>
-            </w:r>
-            <w:r>
-              <w:t xml:space="preserve"> loss of leads and</w:t>
-            </w:r>
-            <w:r>
-              <w:t xml:space="preserve"> potential</w:t>
-            </w:r>
-            <w:r>
-              <w:t xml:space="preserve"> new</w:t>
+              <w:t>This test case tests part of an important requirement where users should be able to view Demo Videos to better understand Xeneta’s platform.</w:t>
+            </w:r>
+          </w:p>
+          <w:p>
+            <w:r>
+              <w:t xml:space="preserve">Failure could result in the loss of leads and potential new clients. This should be added as part of an </w:t>
+            </w:r>
+            <w:r>
+              <w:rPr>
+                <w:b/>
+                <w:bCs/>
+              </w:rPr>
+              <w:t>automated smoke suite</w:t>
+            </w:r>
+            <w:r>
+              <w:t xml:space="preserve"> for the site.</w:t>
+            </w:r>
+          </w:p>
+          <w:p/>
+        </w:tc>
+        <w:tc>
+          <w:tcPr>
+            <w:tcW w:w="2401" w:type="dxa"/>
+          </w:tcPr>
+          <w:p>
+            <w:r>
+              <w:rPr>
+                <w:b/>
+                <w:bCs/>
+              </w:rPr>
+              <w:t>Scenario Name:</w:t>
             </w:r>
             <w:r>
               <w:t xml:space="preserve"> </w:t>
             </w:r>
             <w:r>
-              <w:t>clients</w:t>
-            </w:r>
-            <w:r>
-              <w:t>.</w:t>
-            </w:r>
-            <w:r>
-              <w:t xml:space="preserve"> This should be added as part of an </w:t>
-            </w:r>
-            <w:r>
-              <w:rPr>
-                <w:b/>
-                <w:bCs/>
-              </w:rPr>
-              <w:t>automated smoke suite</w:t>
-            </w:r>
-            <w:r>
-              <w:t xml:space="preserve"> for the site.</w:t>
-            </w:r>
+              <w:t>Navigate to the demo videos page</w:t>
+            </w:r>
+          </w:p>
+          <w:p>
+            <w:pPr>
+              <w:rPr>
+                <w:b/>
+                <w:bCs/>
+              </w:rPr>
+            </w:pPr>
+          </w:p>
+          <w:p>
+            <w:pPr>
+              <w:rPr>
+                <w:b/>
+                <w:bCs/>
+              </w:rPr>
+            </w:pPr>
+            <w:r>
+              <w:rPr>
+                <w:b/>
+                <w:bCs/>
+              </w:rPr>
+              <w:t>Location</w:t>
+            </w:r>
+            <w:r>
+              <w:rPr>
+                <w:b/>
+                <w:bCs/>
+              </w:rPr>
+              <w:t xml:space="preserve">: </w:t>
+            </w:r>
+            <w:r>
+              <w:t>(Features Folder)</w:t>
+            </w:r>
+          </w:p>
+          <w:p>
+            <w:proofErr w:type="spellStart"/>
+            <w:r>
+              <w:rPr>
+                <w:sz w:val="20"/>
+                <w:szCs w:val="20"/>
+              </w:rPr>
+              <w:t>ViewDemoVideos.featur</w:t>
+            </w:r>
+            <w:r>
+              <w:rPr>
+                <w:sz w:val="20"/>
+                <w:szCs w:val="20"/>
+              </w:rPr>
+              <w:t>e</w:t>
+            </w:r>
+            <w:proofErr w:type="spellEnd"/>
           </w:p>
         </w:tc>
       </w:tr>
       <w:tr>
         <w:tc>
           <w:tcPr>
-            <w:tcW w:w="1345" w:type="dxa"/>
+            <w:tcW w:w="1027" w:type="dxa"/>
             <w:vMerge w:val="restart"/>
           </w:tcPr>
           <w:p>
             <w:r>
-              <w:t>Schedule a Demo</w:t>
-            </w:r>
-          </w:p>
-        </w:tc>
-        <w:tc>
-          <w:tcPr>
-            <w:tcW w:w="3330" w:type="dxa"/>
+              <w:t>Schedule Demo</w:t>
+            </w:r>
+          </w:p>
+        </w:tc>
+        <w:tc>
+          <w:tcPr>
+            <w:tcW w:w="2895" w:type="dxa"/>
           </w:tcPr>
           <w:p>
             <w:r>
@@ -2794,7 +3125,7 @@
         </w:tc>
         <w:tc>
           <w:tcPr>
-            <w:tcW w:w="4590" w:type="dxa"/>
+            <w:tcW w:w="3027" w:type="dxa"/>
           </w:tcPr>
           <w:p>
             <w:r>
@@ -2807,24 +3138,12 @@
           </w:p>
           <w:p>
             <w:r>
-              <w:t>This test case tests part of a crucial requirement where user</w:t>
-            </w:r>
-            <w:r>
-              <w:t>s</w:t>
-            </w:r>
-            <w:r>
-              <w:t xml:space="preserve"> should be able to schedule a demo with Xeneta team to better understand how their platform can help us.</w:t>
-            </w:r>
-          </w:p>
-          <w:p>
-            <w:r>
-              <w:t>Failure of this test case could result in the loss of leads and potential new clients</w:t>
-            </w:r>
-            <w:r>
-              <w:t xml:space="preserve">. </w:t>
-            </w:r>
-            <w:r>
-              <w:t xml:space="preserve">This should be added as part of an </w:t>
+              <w:t>This test case tests part of a crucial requirement where users should be able to schedule a demo with Xeneta team to better understand how their platform can help them.</w:t>
+            </w:r>
+          </w:p>
+          <w:p>
+            <w:r>
+              <w:t xml:space="preserve">Failure could result in the loss of leads and potential new clients. This should be added as part of an </w:t>
             </w:r>
             <w:r>
               <w:rPr>
@@ -2836,58 +3155,204 @@
             <w:r>
               <w:t xml:space="preserve"> for the site</w:t>
             </w:r>
+          </w:p>
+          <w:p/>
+        </w:tc>
+        <w:tc>
+          <w:tcPr>
+            <w:tcW w:w="2401" w:type="dxa"/>
+          </w:tcPr>
+          <w:p>
+            <w:pPr>
+              <w:rPr>
+                <w:b/>
+                <w:bCs/>
+              </w:rPr>
+            </w:pPr>
+            <w:r>
+              <w:rPr>
+                <w:b/>
+                <w:bCs/>
+              </w:rPr>
+              <w:t>Scenario Name:</w:t>
+            </w:r>
+          </w:p>
+          <w:p>
+            <w:r>
+              <w:t>Schedule demo application submitted successfully</w:t>
+            </w:r>
+          </w:p>
+          <w:p/>
+          <w:p>
+            <w:r>
+              <w:rPr>
+                <w:b/>
+                <w:bCs/>
+              </w:rPr>
+              <w:t>Location:</w:t>
+            </w:r>
+            <w:r>
+              <w:t xml:space="preserve"> (Features Folder)</w:t>
+            </w:r>
+          </w:p>
+          <w:p>
+            <w:proofErr w:type="spellStart"/>
+            <w:r>
+              <w:rPr>
+                <w:sz w:val="20"/>
+                <w:szCs w:val="20"/>
+              </w:rPr>
+              <w:t>ScheduleDemo.feature</w:t>
+            </w:r>
+            <w:proofErr w:type="spellEnd"/>
           </w:p>
         </w:tc>
       </w:tr>
       <w:tr>
         <w:tc>
           <w:tcPr>
-            <w:tcW w:w="1345" w:type="dxa"/>
+            <w:tcW w:w="1027" w:type="dxa"/>
             <w:vMerge/>
           </w:tcPr>
           <w:p/>
         </w:tc>
         <w:tc>
           <w:tcPr>
-            <w:tcW w:w="3330" w:type="dxa"/>
-          </w:tcPr>
-          <w:p>
-            <w:r>
-              <w:t>Clicking on 'Privacy Policy' link should navigate user to the privacy policy page</w:t>
-            </w:r>
-          </w:p>
-        </w:tc>
-        <w:tc>
-          <w:tcPr>
-            <w:tcW w:w="4590" w:type="dxa"/>
-          </w:tcPr>
-          <w:p>
-            <w:pPr>
-              <w:rPr>
-                <w:b/>
-                <w:bCs/>
-              </w:rPr>
-            </w:pPr>
-            <w:r>
-              <w:rPr>
-                <w:b/>
-                <w:bCs/>
-              </w:rPr>
-              <w:t>Legal Ramifications:</w:t>
-            </w:r>
-          </w:p>
-          <w:p>
-            <w:r>
-              <w:t xml:space="preserve">User should be able to view the privacy policy of a company that takes PI information. Failure can result in legal action against the </w:t>
-            </w:r>
-            <w:r>
-              <w:t>company by</w:t>
-            </w:r>
-            <w:r>
-              <w:t xml:space="preserve"> authorities </w:t>
-            </w:r>
-            <w:r>
-              <w:t>resulting in financial loss</w:t>
+            <w:tcW w:w="2895" w:type="dxa"/>
+          </w:tcPr>
+          <w:p>
+            <w:r>
+              <w:t>'Global TEUs Shipped Annually' dropdown should</w:t>
+            </w:r>
+            <w:r>
+              <w:t xml:space="preserve"> b</w:t>
+            </w:r>
+            <w:r>
+              <w:t>e displayed when ‘My Company is a...’ dropdown is selected as:</w:t>
+            </w:r>
+          </w:p>
+          <w:p>
+            <w:pPr>
+              <w:pStyle w:val="ListParagraph"/>
+              <w:numPr>
+                <w:ilvl w:val="0"/>
+                <w:numId w:val="21"/>
+              </w:numPr>
+            </w:pPr>
+            <w:r>
+              <w:lastRenderedPageBreak/>
+              <w:t>Shipper/BCO</w:t>
+            </w:r>
+          </w:p>
+          <w:p>
+            <w:pPr>
+              <w:pStyle w:val="ListParagraph"/>
+              <w:numPr>
+                <w:ilvl w:val="0"/>
+                <w:numId w:val="21"/>
+              </w:numPr>
+            </w:pPr>
+            <w:r>
+              <w:t>Freight Forwarder</w:t>
+            </w:r>
+          </w:p>
+        </w:tc>
+        <w:tc>
+          <w:tcPr>
+            <w:tcW w:w="3027" w:type="dxa"/>
+            <w:vMerge w:val="restart"/>
+          </w:tcPr>
+          <w:p>
+            <w:pPr>
+              <w:rPr>
+                <w:b/>
+                <w:bCs/>
+              </w:rPr>
+            </w:pPr>
+            <w:r>
+              <w:rPr>
+                <w:b/>
+                <w:bCs/>
+              </w:rPr>
+              <w:lastRenderedPageBreak/>
+              <w:t>Business Value</w:t>
+            </w:r>
+          </w:p>
+          <w:p>
+            <w:r>
+              <w:t xml:space="preserve">Both these checks are important because Shipping and Freight companies are </w:t>
+            </w:r>
+            <w:r>
+              <w:lastRenderedPageBreak/>
+              <w:t xml:space="preserve">extremely relevant to Xeneta’s business. </w:t>
+            </w:r>
+          </w:p>
+          <w:p>
+            <w:r>
+              <w:t>Failure would result in such companies not being able to schedule for a demo and they may lose interest resulting in loss of potential clients</w:t>
+            </w:r>
+          </w:p>
+        </w:tc>
+        <w:tc>
+          <w:tcPr>
+            <w:tcW w:w="2401" w:type="dxa"/>
+            <w:vMerge w:val="restart"/>
+          </w:tcPr>
+          <w:p>
+            <w:r>
+              <w:lastRenderedPageBreak/>
+              <w:t>These can be tested as part of above scenario: ‘</w:t>
+            </w:r>
+            <w:r>
+              <w:rPr>
+                <w:rFonts w:ascii="Consolas" w:hAnsi="Consolas" w:cs="Consolas"/>
+                <w:color w:val="000000"/>
+                <w:sz w:val="19"/>
+                <w:szCs w:val="19"/>
+              </w:rPr>
+              <w:t xml:space="preserve">Schedule demo application </w:t>
+            </w:r>
+            <w:r>
+              <w:rPr>
+                <w:rFonts w:ascii="Consolas" w:hAnsi="Consolas" w:cs="Consolas"/>
+                <w:color w:val="000000"/>
+                <w:sz w:val="19"/>
+                <w:szCs w:val="19"/>
+              </w:rPr>
+              <w:lastRenderedPageBreak/>
+              <w:t>submitted</w:t>
+            </w:r>
+            <w:r>
+              <w:rPr>
+                <w:rFonts w:ascii="Consolas" w:hAnsi="Consolas" w:cs="Consolas"/>
+                <w:color w:val="000000"/>
+                <w:sz w:val="19"/>
+                <w:szCs w:val="19"/>
+              </w:rPr>
+              <w:t xml:space="preserve"> </w:t>
+            </w:r>
+            <w:r>
+              <w:rPr>
+                <w:rFonts w:ascii="Consolas" w:hAnsi="Consolas" w:cs="Consolas"/>
+                <w:color w:val="000000"/>
+                <w:sz w:val="19"/>
+                <w:szCs w:val="19"/>
+              </w:rPr>
+              <w:t>successfully</w:t>
+            </w:r>
+            <w:r>
+              <w:t>’.</w:t>
+            </w:r>
+          </w:p>
+          <w:p>
+            <w:r>
+              <w:t xml:space="preserve">The inputs to the form fields are parameterized </w:t>
+            </w:r>
+            <w:r>
+              <w:t>in the steps</w:t>
+            </w:r>
+            <w:r>
+              <w:t>.</w:t>
             </w:r>
           </w:p>
         </w:tc>
@@ -2895,14 +3360,179 @@
       <w:tr>
         <w:tc>
           <w:tcPr>
-            <w:tcW w:w="1345" w:type="dxa"/>
+            <w:tcW w:w="1027" w:type="dxa"/>
             <w:vMerge/>
           </w:tcPr>
           <w:p/>
         </w:tc>
         <w:tc>
           <w:tcPr>
-            <w:tcW w:w="3330" w:type="dxa"/>
+            <w:tcW w:w="2895" w:type="dxa"/>
+          </w:tcPr>
+          <w:p>
+            <w:r>
+              <w:t>‘</w:t>
+            </w:r>
+            <w:r>
+              <w:t>Annual Air Freight Ton</w:t>
+            </w:r>
+            <w:r>
+              <w:t>’ dropdown should</w:t>
+            </w:r>
+            <w:r>
+              <w:t xml:space="preserve"> be displayed when</w:t>
+            </w:r>
+            <w:r>
+              <w:t xml:space="preserve"> ‘My Company is a...’ dropdown is selected as:</w:t>
+            </w:r>
+          </w:p>
+          <w:p>
+            <w:pPr>
+              <w:pStyle w:val="ListParagraph"/>
+              <w:numPr>
+                <w:ilvl w:val="0"/>
+                <w:numId w:val="21"/>
+              </w:numPr>
+            </w:pPr>
+            <w:r>
+              <w:t>Shipper/BCO</w:t>
+            </w:r>
+          </w:p>
+        </w:tc>
+        <w:tc>
+          <w:tcPr>
+            <w:tcW w:w="3027" w:type="dxa"/>
+            <w:vMerge/>
+          </w:tcPr>
+          <w:p>
+            <w:pPr>
+              <w:rPr>
+                <w:b/>
+                <w:bCs/>
+              </w:rPr>
+            </w:pPr>
+          </w:p>
+        </w:tc>
+        <w:tc>
+          <w:tcPr>
+            <w:tcW w:w="2401" w:type="dxa"/>
+            <w:vMerge/>
+          </w:tcPr>
+          <w:p>
+            <w:pPr>
+              <w:rPr>
+                <w:b/>
+                <w:bCs/>
+              </w:rPr>
+            </w:pPr>
+          </w:p>
+        </w:tc>
+      </w:tr>
+      <w:tr>
+        <w:tc>
+          <w:tcPr>
+            <w:tcW w:w="1027" w:type="dxa"/>
+            <w:vMerge/>
+          </w:tcPr>
+          <w:p/>
+        </w:tc>
+        <w:tc>
+          <w:tcPr>
+            <w:tcW w:w="2895" w:type="dxa"/>
+          </w:tcPr>
+          <w:p>
+            <w:r>
+              <w:t>Clicking on 'Privacy Policy' link should navigate user to the privacy policy page</w:t>
+            </w:r>
+          </w:p>
+        </w:tc>
+        <w:tc>
+          <w:tcPr>
+            <w:tcW w:w="3027" w:type="dxa"/>
+          </w:tcPr>
+          <w:p>
+            <w:pPr>
+              <w:rPr>
+                <w:b/>
+                <w:bCs/>
+              </w:rPr>
+            </w:pPr>
+            <w:r>
+              <w:rPr>
+                <w:b/>
+                <w:bCs/>
+              </w:rPr>
+              <w:t>Legal Ramifications:</w:t>
+            </w:r>
+          </w:p>
+          <w:p>
+            <w:r>
+              <w:t>User should be able to view the privacy policy of a company that takes PI information. Failure can result in legal action against the company by authorities resulting in financial loss</w:t>
+            </w:r>
+          </w:p>
+        </w:tc>
+        <w:tc>
+          <w:tcPr>
+            <w:tcW w:w="2401" w:type="dxa"/>
+          </w:tcPr>
+          <w:p>
+            <w:r>
+              <w:rPr>
+                <w:b/>
+                <w:bCs/>
+              </w:rPr>
+              <w:t>Scenario Name:</w:t>
+            </w:r>
+          </w:p>
+          <w:p>
+            <w:r>
+              <w:t>View privacy policy when scheduling a demo</w:t>
+            </w:r>
+          </w:p>
+          <w:p/>
+          <w:p>
+            <w:r>
+              <w:rPr>
+                <w:b/>
+                <w:bCs/>
+              </w:rPr>
+              <w:t>Location:</w:t>
+            </w:r>
+            <w:r>
+              <w:t xml:space="preserve"> (Features Folder)</w:t>
+            </w:r>
+          </w:p>
+          <w:p>
+            <w:pPr>
+              <w:rPr>
+                <w:sz w:val="20"/>
+                <w:szCs w:val="20"/>
+              </w:rPr>
+            </w:pPr>
+            <w:proofErr w:type="spellStart"/>
+            <w:r>
+              <w:rPr>
+                <w:sz w:val="20"/>
+                <w:szCs w:val="20"/>
+              </w:rPr>
+              <w:t>ScheduleDemo.feature</w:t>
+            </w:r>
+            <w:proofErr w:type="spellEnd"/>
+          </w:p>
+          <w:p/>
+        </w:tc>
+      </w:tr>
+      <w:tr>
+        <w:tc>
+          <w:tcPr>
+            <w:tcW w:w="1027" w:type="dxa"/>
+            <w:vMerge/>
+          </w:tcPr>
+          <w:p/>
+        </w:tc>
+        <w:tc>
+          <w:tcPr>
+            <w:tcW w:w="2895" w:type="dxa"/>
           </w:tcPr>
           <w:p>
             <w:r>
@@ -2924,7 +3554,7 @@
         </w:tc>
         <w:tc>
           <w:tcPr>
-            <w:tcW w:w="4590" w:type="dxa"/>
+            <w:tcW w:w="3027" w:type="dxa"/>
           </w:tcPr>
           <w:p>
             <w:pPr>
@@ -2943,35 +3573,83 @@
           </w:p>
           <w:p>
             <w:r>
-              <w:t>If the company takes user’s PI information without their consent</w:t>
-            </w:r>
-            <w:r>
-              <w:t>,</w:t>
-            </w:r>
-            <w:r>
-              <w:t xml:space="preserve"> they could face legal action</w:t>
-            </w:r>
-            <w:r>
-              <w:t xml:space="preserve"> and financial loss</w:t>
-            </w:r>
+              <w:t>If the company takes user’s PI information without their consent, they could face legal action and financial loss</w:t>
+            </w:r>
+          </w:p>
+        </w:tc>
+        <w:tc>
+          <w:tcPr>
+            <w:tcW w:w="2401" w:type="dxa"/>
+          </w:tcPr>
+          <w:p>
+            <w:r>
+              <w:rPr>
+                <w:b/>
+                <w:bCs/>
+              </w:rPr>
+              <w:t>Scenario Name:</w:t>
+            </w:r>
+          </w:p>
+          <w:p>
+            <w:r>
+              <w:t>Submit schedule demo application without accepting privacy policy</w:t>
+            </w:r>
+          </w:p>
+          <w:p/>
+          <w:p>
+            <w:r>
+              <w:rPr>
+                <w:b/>
+                <w:bCs/>
+              </w:rPr>
+              <w:t>Location:</w:t>
+            </w:r>
+            <w:r>
+              <w:t xml:space="preserve"> (Features Folder)</w:t>
+            </w:r>
+          </w:p>
+          <w:p>
+            <w:pPr>
+              <w:rPr>
+                <w:sz w:val="20"/>
+                <w:szCs w:val="20"/>
+              </w:rPr>
+            </w:pPr>
+            <w:proofErr w:type="spellStart"/>
+            <w:r>
+              <w:rPr>
+                <w:sz w:val="20"/>
+                <w:szCs w:val="20"/>
+              </w:rPr>
+              <w:t>ScheduleDemo.feature</w:t>
+            </w:r>
+            <w:proofErr w:type="spellEnd"/>
+          </w:p>
+          <w:p>
+            <w:pPr>
+              <w:rPr>
+                <w:b/>
+                <w:bCs/>
+              </w:rPr>
+            </w:pPr>
           </w:p>
         </w:tc>
       </w:tr>
       <w:tr>
         <w:tc>
           <w:tcPr>
-            <w:tcW w:w="1345" w:type="dxa"/>
+            <w:tcW w:w="1027" w:type="dxa"/>
             <w:vMerge w:val="restart"/>
           </w:tcPr>
           <w:p>
             <w:r>
-              <w:t>Sign up for Webinar</w:t>
-            </w:r>
-          </w:p>
-        </w:tc>
-        <w:tc>
-          <w:tcPr>
-            <w:tcW w:w="3330" w:type="dxa"/>
+              <w:t>Webinar Sign Up</w:t>
+            </w:r>
+          </w:p>
+        </w:tc>
+        <w:tc>
+          <w:tcPr>
+            <w:tcW w:w="2895" w:type="dxa"/>
           </w:tcPr>
           <w:p>
             <w:r>
@@ -2993,7 +3671,7 @@
         </w:tc>
         <w:tc>
           <w:tcPr>
-            <w:tcW w:w="4590" w:type="dxa"/>
+            <w:tcW w:w="3027" w:type="dxa"/>
           </w:tcPr>
           <w:p>
             <w:r>
@@ -3006,54 +3684,12 @@
           </w:p>
           <w:p>
             <w:r>
-              <w:t>This test case tests part of a crucial requirement where user</w:t>
-            </w:r>
-            <w:r>
-              <w:t>s</w:t>
-            </w:r>
-            <w:r>
-              <w:t xml:space="preserve"> should be able to </w:t>
-            </w:r>
-            <w:r>
-              <w:t>sign up for</w:t>
-            </w:r>
-            <w:r>
-              <w:t xml:space="preserve"> </w:t>
-            </w:r>
-            <w:r>
-              <w:t>a</w:t>
-            </w:r>
-            <w:r>
-              <w:t xml:space="preserve"> </w:t>
-            </w:r>
-            <w:r>
-              <w:t>live webinar</w:t>
-            </w:r>
-            <w:r>
-              <w:t xml:space="preserve"> with Xeneta team to</w:t>
-            </w:r>
-            <w:r>
-              <w:t xml:space="preserve"> ask questions and</w:t>
-            </w:r>
-            <w:r>
-              <w:t xml:space="preserve"> better understand how their platform can help </w:t>
-            </w:r>
-            <w:r>
-              <w:t>them</w:t>
-            </w:r>
-            <w:r>
-              <w:t>.</w:t>
-            </w:r>
-          </w:p>
-          <w:p>
-            <w:r>
-              <w:t>Failure of this test case could result in the loss of leads and potential new clients</w:t>
-            </w:r>
-            <w:r>
-              <w:t xml:space="preserve">. </w:t>
-            </w:r>
-            <w:r>
-              <w:t xml:space="preserve">This should be added as part of an </w:t>
+              <w:t>This test case tests part of a crucial requirement where users should be able to sign up for a live webinar with Xeneta team to ask questions and better understand how their platform can help them.</w:t>
+            </w:r>
+          </w:p>
+          <w:p>
+            <w:r>
+              <w:t xml:space="preserve">Failure could result in the loss of leads and potential new clients. This should be added as part of an </w:t>
             </w:r>
             <w:r>
               <w:rPr>
@@ -3065,55 +3701,193 @@
             <w:r>
               <w:t xml:space="preserve"> for the site</w:t>
             </w:r>
+          </w:p>
+          <w:p/>
+        </w:tc>
+        <w:tc>
+          <w:tcPr>
+            <w:tcW w:w="2401" w:type="dxa"/>
+          </w:tcPr>
+          <w:p>
+            <w:pPr>
+              <w:rPr>
+                <w:b/>
+                <w:bCs/>
+              </w:rPr>
+            </w:pPr>
+            <w:r>
+              <w:rPr>
+                <w:b/>
+                <w:bCs/>
+              </w:rPr>
+              <w:t>Scenario Name:</w:t>
+            </w:r>
+          </w:p>
+          <w:p>
+            <w:r>
+              <w:t>Webinar sign up application submitted successfully</w:t>
+            </w:r>
+          </w:p>
+          <w:p/>
+          <w:p>
+            <w:r>
+              <w:rPr>
+                <w:b/>
+                <w:bCs/>
+              </w:rPr>
+              <w:t>Location:</w:t>
+            </w:r>
+            <w:r>
+              <w:t xml:space="preserve"> (Features Folder)</w:t>
+            </w:r>
+          </w:p>
+          <w:p>
+            <w:pPr>
+              <w:rPr>
+                <w:b/>
+                <w:bCs/>
+              </w:rPr>
+            </w:pPr>
+            <w:proofErr w:type="spellStart"/>
+            <w:r>
+              <w:rPr>
+                <w:sz w:val="20"/>
+                <w:szCs w:val="20"/>
+              </w:rPr>
+              <w:t>WebinarSignUp.feature</w:t>
+            </w:r>
+            <w:proofErr w:type="spellEnd"/>
           </w:p>
         </w:tc>
       </w:tr>
       <w:tr>
         <w:tc>
           <w:tcPr>
-            <w:tcW w:w="1345" w:type="dxa"/>
+            <w:tcW w:w="1027" w:type="dxa"/>
             <w:vMerge/>
           </w:tcPr>
           <w:p/>
         </w:tc>
         <w:tc>
           <w:tcPr>
-            <w:tcW w:w="3330" w:type="dxa"/>
-          </w:tcPr>
-          <w:p>
-            <w:r>
-              <w:t>Clicking on 'Privacy Policy' link should navigate user to the privacy policy page</w:t>
-            </w:r>
-          </w:p>
-        </w:tc>
-        <w:tc>
-          <w:tcPr>
-            <w:tcW w:w="4590" w:type="dxa"/>
-          </w:tcPr>
-          <w:p>
-            <w:pPr>
-              <w:rPr>
-                <w:b/>
-                <w:bCs/>
-              </w:rPr>
-            </w:pPr>
-            <w:r>
-              <w:rPr>
-                <w:b/>
-                <w:bCs/>
-              </w:rPr>
-              <w:t>Legal Ramifications:</w:t>
-            </w:r>
-          </w:p>
-          <w:p>
-            <w:r>
-              <w:t>User should be able to view the privacy policy of a company that takes PI information. Failure can result in legal action against the company</w:t>
-            </w:r>
-            <w:r>
-              <w:t xml:space="preserve"> by authorities</w:t>
-            </w:r>
-            <w:r>
-              <w:t xml:space="preserve"> resulting in financial loss</w:t>
+            <w:tcW w:w="2895" w:type="dxa"/>
+          </w:tcPr>
+          <w:p>
+            <w:r>
+              <w:t>'Global TEUs Shipped Annually' dropdown should b</w:t>
+            </w:r>
+            <w:r>
+              <w:t>e displayed when ‘My Company is a...’ dropdown is selected as:</w:t>
+            </w:r>
+          </w:p>
+          <w:p>
+            <w:pPr>
+              <w:pStyle w:val="ListParagraph"/>
+              <w:numPr>
+                <w:ilvl w:val="0"/>
+                <w:numId w:val="21"/>
+              </w:numPr>
+            </w:pPr>
+            <w:r>
+              <w:t>Shipper/BCO</w:t>
+            </w:r>
+          </w:p>
+          <w:p>
+            <w:pPr>
+              <w:pStyle w:val="ListParagraph"/>
+              <w:numPr>
+                <w:ilvl w:val="0"/>
+                <w:numId w:val="21"/>
+              </w:numPr>
+            </w:pPr>
+            <w:r>
+              <w:t>Freight Forwarder</w:t>
+            </w:r>
+          </w:p>
+        </w:tc>
+        <w:tc>
+          <w:tcPr>
+            <w:tcW w:w="3027" w:type="dxa"/>
+            <w:vMerge w:val="restart"/>
+          </w:tcPr>
+          <w:p>
+            <w:pPr>
+              <w:rPr>
+                <w:b/>
+                <w:bCs/>
+              </w:rPr>
+            </w:pPr>
+            <w:r>
+              <w:rPr>
+                <w:b/>
+                <w:bCs/>
+              </w:rPr>
+              <w:t>Business Value</w:t>
+            </w:r>
+          </w:p>
+          <w:p>
+            <w:r>
+              <w:t xml:space="preserve">Both these checks are important because Shipping and Freight companies are extremely relevant to Xeneta’s business. </w:t>
+            </w:r>
+          </w:p>
+          <w:p>
+            <w:pPr>
+              <w:rPr>
+                <w:b/>
+                <w:bCs/>
+              </w:rPr>
+            </w:pPr>
+            <w:r>
+              <w:lastRenderedPageBreak/>
+              <w:t xml:space="preserve">Failure would result in such companies not being able to </w:t>
+            </w:r>
+            <w:r>
+              <w:t>sign up for the webinar</w:t>
+            </w:r>
+            <w:r>
+              <w:t xml:space="preserve"> and they may </w:t>
+            </w:r>
+            <w:r>
+              <w:t>lose</w:t>
+            </w:r>
+            <w:r>
+              <w:t xml:space="preserve"> interest resulting in loss of potential clients</w:t>
+            </w:r>
+          </w:p>
+        </w:tc>
+        <w:tc>
+          <w:tcPr>
+            <w:tcW w:w="2401" w:type="dxa"/>
+            <w:vMerge w:val="restart"/>
+          </w:tcPr>
+          <w:p>
+            <w:r>
+              <w:lastRenderedPageBreak/>
+              <w:t>These can be tested as part of above scenario: ‘</w:t>
+            </w:r>
+            <w:r>
+              <w:rPr>
+                <w:rFonts w:ascii="Consolas" w:hAnsi="Consolas" w:cs="Consolas"/>
+                <w:color w:val="000000"/>
+                <w:sz w:val="19"/>
+                <w:szCs w:val="19"/>
+              </w:rPr>
+              <w:t>Webinar sign up application submitted successfully</w:t>
+            </w:r>
+            <w:r>
+              <w:t>’.</w:t>
+            </w:r>
+          </w:p>
+          <w:p>
+            <w:pPr>
+              <w:rPr>
+                <w:b/>
+                <w:bCs/>
+              </w:rPr>
+            </w:pPr>
+            <w:r>
+              <w:lastRenderedPageBreak/>
+              <w:t>The inputs to the form fields are parameterized in the steps.</w:t>
             </w:r>
           </w:p>
         </w:tc>
@@ -3121,14 +3895,189 @@
       <w:tr>
         <w:tc>
           <w:tcPr>
-            <w:tcW w:w="1345" w:type="dxa"/>
+            <w:tcW w:w="1027" w:type="dxa"/>
             <w:vMerge/>
           </w:tcPr>
           <w:p/>
         </w:tc>
         <w:tc>
           <w:tcPr>
-            <w:tcW w:w="3330" w:type="dxa"/>
+            <w:tcW w:w="2895" w:type="dxa"/>
+          </w:tcPr>
+          <w:p>
+            <w:r>
+              <w:t>‘</w:t>
+            </w:r>
+            <w:r>
+              <w:t>Annual Air Freight Ton</w:t>
+            </w:r>
+            <w:r>
+              <w:t>’ dropdown should be displayed when</w:t>
+            </w:r>
+            <w:r>
+              <w:t xml:space="preserve"> ‘My Company is a...’ dropdown is selected as:</w:t>
+            </w:r>
+          </w:p>
+          <w:p>
+            <w:pPr>
+              <w:pStyle w:val="ListParagraph"/>
+              <w:numPr>
+                <w:ilvl w:val="0"/>
+                <w:numId w:val="29"/>
+              </w:numPr>
+            </w:pPr>
+            <w:r>
+              <w:t>Shipper/BCO</w:t>
+            </w:r>
+          </w:p>
+        </w:tc>
+        <w:tc>
+          <w:tcPr>
+            <w:tcW w:w="3027" w:type="dxa"/>
+            <w:vMerge/>
+          </w:tcPr>
+          <w:p>
+            <w:pPr>
+              <w:rPr>
+                <w:b/>
+                <w:bCs/>
+              </w:rPr>
+            </w:pPr>
+          </w:p>
+        </w:tc>
+        <w:tc>
+          <w:tcPr>
+            <w:tcW w:w="2401" w:type="dxa"/>
+            <w:vMerge/>
+          </w:tcPr>
+          <w:p>
+            <w:pPr>
+              <w:rPr>
+                <w:b/>
+                <w:bCs/>
+              </w:rPr>
+            </w:pPr>
+          </w:p>
+        </w:tc>
+      </w:tr>
+      <w:tr>
+        <w:tc>
+          <w:tcPr>
+            <w:tcW w:w="1027" w:type="dxa"/>
+            <w:vMerge/>
+          </w:tcPr>
+          <w:p/>
+        </w:tc>
+        <w:tc>
+          <w:tcPr>
+            <w:tcW w:w="2895" w:type="dxa"/>
+          </w:tcPr>
+          <w:p>
+            <w:r>
+              <w:t>Clicking on 'Privacy Policy' link should navigate user to the privacy policy page</w:t>
+            </w:r>
+          </w:p>
+        </w:tc>
+        <w:tc>
+          <w:tcPr>
+            <w:tcW w:w="3027" w:type="dxa"/>
+          </w:tcPr>
+          <w:p>
+            <w:pPr>
+              <w:rPr>
+                <w:b/>
+                <w:bCs/>
+              </w:rPr>
+            </w:pPr>
+            <w:r>
+              <w:rPr>
+                <w:b/>
+                <w:bCs/>
+              </w:rPr>
+              <w:t>Legal Ramifications:</w:t>
+            </w:r>
+          </w:p>
+          <w:p>
+            <w:r>
+              <w:t>User should be able to view the privacy policy of a company that takes PI information. Failure can result in legal action against the company by authorities resulting in financial loss</w:t>
+            </w:r>
+          </w:p>
+        </w:tc>
+        <w:tc>
+          <w:tcPr>
+            <w:tcW w:w="2401" w:type="dxa"/>
+          </w:tcPr>
+          <w:p>
+            <w:pPr>
+              <w:rPr>
+                <w:b/>
+                <w:bCs/>
+              </w:rPr>
+            </w:pPr>
+            <w:r>
+              <w:rPr>
+                <w:b/>
+                <w:bCs/>
+              </w:rPr>
+              <w:t>Scenario Name:</w:t>
+            </w:r>
+          </w:p>
+          <w:p>
+            <w:r>
+              <w:t>View privacy policy when signing up for webinar</w:t>
+            </w:r>
+          </w:p>
+          <w:p/>
+          <w:p>
+            <w:r>
+              <w:rPr>
+                <w:b/>
+                <w:bCs/>
+              </w:rPr>
+              <w:t>Location:</w:t>
+            </w:r>
+            <w:r>
+              <w:t xml:space="preserve"> (Features Folder)</w:t>
+            </w:r>
+          </w:p>
+          <w:p>
+            <w:pPr>
+              <w:rPr>
+                <w:sz w:val="20"/>
+                <w:szCs w:val="20"/>
+              </w:rPr>
+            </w:pPr>
+            <w:proofErr w:type="spellStart"/>
+            <w:r>
+              <w:rPr>
+                <w:sz w:val="20"/>
+                <w:szCs w:val="20"/>
+              </w:rPr>
+              <w:t>WebinarSignUp.feature</w:t>
+            </w:r>
+            <w:proofErr w:type="spellEnd"/>
+          </w:p>
+          <w:p>
+            <w:pPr>
+              <w:rPr>
+                <w:b/>
+                <w:bCs/>
+              </w:rPr>
+            </w:pPr>
+          </w:p>
+        </w:tc>
+      </w:tr>
+      <w:tr>
+        <w:tc>
+          <w:tcPr>
+            <w:tcW w:w="1027" w:type="dxa"/>
+            <w:vMerge/>
+          </w:tcPr>
+          <w:p/>
+        </w:tc>
+        <w:tc>
+          <w:tcPr>
+            <w:tcW w:w="2895" w:type="dxa"/>
           </w:tcPr>
           <w:p>
             <w:r>
@@ -3143,7 +4092,7 @@
         </w:tc>
         <w:tc>
           <w:tcPr>
-            <w:tcW w:w="4590" w:type="dxa"/>
+            <w:tcW w:w="3027" w:type="dxa"/>
           </w:tcPr>
           <w:p>
             <w:pPr>
@@ -3164,6 +4113,69 @@
             <w:r>
               <w:t>If the company takes user’s PI information without their consent, they could face legal action and financial loss</w:t>
             </w:r>
+          </w:p>
+        </w:tc>
+        <w:tc>
+          <w:tcPr>
+            <w:tcW w:w="2401" w:type="dxa"/>
+          </w:tcPr>
+          <w:p>
+            <w:pPr>
+              <w:rPr>
+                <w:b/>
+                <w:bCs/>
+              </w:rPr>
+            </w:pPr>
+            <w:r>
+              <w:rPr>
+                <w:b/>
+                <w:bCs/>
+              </w:rPr>
+              <w:t>Scenario Name:</w:t>
+            </w:r>
+          </w:p>
+          <w:p>
+            <w:r>
+              <w:t>Submit webinar sign up application without accepting privacy policy</w:t>
+            </w:r>
+          </w:p>
+          <w:p/>
+          <w:p>
+            <w:r>
+              <w:rPr>
+                <w:b/>
+                <w:bCs/>
+              </w:rPr>
+              <w:t>Location:</w:t>
+            </w:r>
+            <w:r>
+              <w:t xml:space="preserve"> (Features Folder)</w:t>
+            </w:r>
+          </w:p>
+          <w:p>
+            <w:pPr>
+              <w:rPr>
+                <w:sz w:val="20"/>
+                <w:szCs w:val="20"/>
+              </w:rPr>
+            </w:pPr>
+            <w:proofErr w:type="spellStart"/>
+            <w:r>
+              <w:rPr>
+                <w:sz w:val="20"/>
+                <w:szCs w:val="20"/>
+              </w:rPr>
+              <w:t>WebinarSignUp.feature</w:t>
+            </w:r>
+            <w:proofErr w:type="spellEnd"/>
+          </w:p>
+          <w:p>
+            <w:pPr>
+              <w:rPr>
+                <w:b/>
+                <w:bCs/>
+              </w:rPr>
+            </w:pPr>
           </w:p>
         </w:tc>
       </w:tr>
@@ -3174,10 +4186,7 @@
         <w:pStyle w:val="Heading2"/>
       </w:pPr>
       <w:r>
-        <w:t>Careers</w:t>
-      </w:r>
-      <w:r>
-        <w:t xml:space="preserve"> Page</w:t>
+        <w:t>Careers Page</w:t>
       </w:r>
     </w:p>
     <w:p>
@@ -3195,18 +4204,20 @@
         <w:tblLook w:val="04A0" w:firstRow="1" w:lastRow="0" w:firstColumn="1" w:lastColumn="0" w:noHBand="0" w:noVBand="1"/>
       </w:tblPr>
       <w:tblGrid>
-        <w:gridCol w:w="1345"/>
-        <w:gridCol w:w="3330"/>
-        <w:gridCol w:w="4675"/>
+        <w:gridCol w:w="1015"/>
+        <w:gridCol w:w="2828"/>
+        <w:gridCol w:w="3049"/>
+        <w:gridCol w:w="2458"/>
       </w:tblGrid>
       <w:tr>
         <w:tc>
           <w:tcPr>
-            <w:tcW w:w="1345" w:type="dxa"/>
+            <w:tcW w:w="1015" w:type="dxa"/>
           </w:tcPr>
           <w:p>
             <w:pPr>
               <w:pStyle w:val="Heading3"/>
+              <w:outlineLvl w:val="2"/>
             </w:pPr>
             <w:r>
               <w:t>Feature</w:t>
@@ -3215,11 +4226,12 @@
         </w:tc>
         <w:tc>
           <w:tcPr>
-            <w:tcW w:w="3330" w:type="dxa"/>
+            <w:tcW w:w="2828" w:type="dxa"/>
           </w:tcPr>
           <w:p>
             <w:pPr>
               <w:pStyle w:val="Heading3"/>
+              <w:outlineLvl w:val="2"/>
             </w:pPr>
             <w:r>
               <w:t>Functional Check/Test Case</w:t>
@@ -3228,14 +4240,29 @@
         </w:tc>
         <w:tc>
           <w:tcPr>
-            <w:tcW w:w="4675" w:type="dxa"/>
+            <w:tcW w:w="3049" w:type="dxa"/>
           </w:tcPr>
           <w:p>
             <w:pPr>
               <w:pStyle w:val="Heading3"/>
+              <w:outlineLvl w:val="2"/>
             </w:pPr>
             <w:r>
               <w:t>Selection Criteria</w:t>
+            </w:r>
+          </w:p>
+        </w:tc>
+        <w:tc>
+          <w:tcPr>
+            <w:tcW w:w="2458" w:type="dxa"/>
+          </w:tcPr>
+          <w:p>
+            <w:pPr>
+              <w:pStyle w:val="Heading3"/>
+              <w:outlineLvl w:val="2"/>
+            </w:pPr>
+            <w:r>
+              <w:t>Automated Scenario Name and Location in code solution</w:t>
             </w:r>
           </w:p>
         </w:tc>
@@ -3243,18 +4270,26 @@
       <w:tr>
         <w:tc>
           <w:tcPr>
-            <w:tcW w:w="1345" w:type="dxa"/>
+            <w:tcW w:w="1015" w:type="dxa"/>
             <w:vMerge w:val="restart"/>
           </w:tcPr>
           <w:p>
             <w:r>
-              <w:t>Apply for Job</w:t>
-            </w:r>
-          </w:p>
-        </w:tc>
-        <w:tc>
-          <w:tcPr>
-            <w:tcW w:w="3330" w:type="dxa"/>
+              <w:t xml:space="preserve">Job </w:t>
+            </w:r>
+            <w:proofErr w:type="spellStart"/>
+            <w:r>
+              <w:t>Applicat</w:t>
+            </w:r>
+            <w:proofErr w:type="spellEnd"/>
+            <w:r>
+              <w:t>-ion</w:t>
+            </w:r>
+          </w:p>
+        </w:tc>
+        <w:tc>
+          <w:tcPr>
+            <w:tcW w:w="2828" w:type="dxa"/>
           </w:tcPr>
           <w:p>
             <w:r>
@@ -3324,7 +4359,7 @@
         </w:tc>
         <w:tc>
           <w:tcPr>
-            <w:tcW w:w="4675" w:type="dxa"/>
+            <w:tcW w:w="3049" w:type="dxa"/>
             <w:vMerge w:val="restart"/>
           </w:tcPr>
           <w:p>
@@ -3363,31 +4398,72 @@
           </w:p>
           <w:p>
             <w:r>
-              <w:t>As such it is vital candidates are able to view job details on th</w:t>
-            </w:r>
-            <w:r>
-              <w:t>is</w:t>
-            </w:r>
-            <w:r>
-              <w:t xml:space="preserve"> page and apply for </w:t>
-            </w:r>
-            <w:r>
-              <w:t>them. This is the most important feature on this page.</w:t>
-            </w:r>
-          </w:p>
+              <w:t>As such it is vital that candidates are able to view job details on this page and apply for them. This is the most important feature on this page.</w:t>
+            </w:r>
+          </w:p>
+        </w:tc>
+        <w:tc>
+          <w:tcPr>
+            <w:tcW w:w="2458" w:type="dxa"/>
+          </w:tcPr>
+          <w:p>
+            <w:r>
+              <w:rPr>
+                <w:b/>
+                <w:bCs/>
+              </w:rPr>
+              <w:t>Scenario Name:</w:t>
+            </w:r>
+          </w:p>
+          <w:p>
+            <w:r>
+              <w:t>View the details for a selected job</w:t>
+            </w:r>
+          </w:p>
+          <w:p/>
+          <w:p>
+            <w:r>
+              <w:rPr>
+                <w:b/>
+                <w:bCs/>
+              </w:rPr>
+              <w:t>Location:</w:t>
+            </w:r>
+            <w:r>
+              <w:t xml:space="preserve"> (Features Folder)</w:t>
+            </w:r>
+          </w:p>
+          <w:p>
+            <w:pPr>
+              <w:rPr>
+                <w:sz w:val="20"/>
+                <w:szCs w:val="20"/>
+              </w:rPr>
+            </w:pPr>
+            <w:proofErr w:type="spellStart"/>
+            <w:r>
+              <w:rPr>
+                <w:sz w:val="20"/>
+                <w:szCs w:val="20"/>
+              </w:rPr>
+              <w:t>JobApplication.feature</w:t>
+            </w:r>
+            <w:proofErr w:type="spellEnd"/>
+          </w:p>
+          <w:p/>
         </w:tc>
       </w:tr>
       <w:tr>
         <w:tc>
           <w:tcPr>
-            <w:tcW w:w="1345" w:type="dxa"/>
+            <w:tcW w:w="1015" w:type="dxa"/>
             <w:vMerge/>
           </w:tcPr>
           <w:p/>
         </w:tc>
         <w:tc>
           <w:tcPr>
-            <w:tcW w:w="3330" w:type="dxa"/>
+            <w:tcW w:w="2828" w:type="dxa"/>
           </w:tcPr>
           <w:p>
             <w:r>
@@ -3397,10 +4473,59 @@
         </w:tc>
         <w:tc>
           <w:tcPr>
-            <w:tcW w:w="4675" w:type="dxa"/>
+            <w:tcW w:w="3049" w:type="dxa"/>
             <w:vMerge/>
           </w:tcPr>
           <w:p/>
+        </w:tc>
+        <w:tc>
+          <w:tcPr>
+            <w:tcW w:w="2458" w:type="dxa"/>
+          </w:tcPr>
+          <w:p>
+            <w:r>
+              <w:rPr>
+                <w:b/>
+                <w:bCs/>
+              </w:rPr>
+              <w:t>Scenario Name:</w:t>
+            </w:r>
+          </w:p>
+          <w:p>
+            <w:r>
+              <w:t>Navigate to the job application page for a selected job</w:t>
+            </w:r>
+          </w:p>
+          <w:p/>
+          <w:p>
+            <w:r>
+              <w:rPr>
+                <w:b/>
+                <w:bCs/>
+              </w:rPr>
+              <w:t>Location:</w:t>
+            </w:r>
+            <w:r>
+              <w:t xml:space="preserve"> (Features Folder)</w:t>
+            </w:r>
+          </w:p>
+          <w:p>
+            <w:pPr>
+              <w:rPr>
+                <w:sz w:val="20"/>
+                <w:szCs w:val="20"/>
+              </w:rPr>
+            </w:pPr>
+            <w:proofErr w:type="spellStart"/>
+            <w:r>
+              <w:rPr>
+                <w:sz w:val="20"/>
+                <w:szCs w:val="20"/>
+              </w:rPr>
+              <w:t>JobApplication.feature</w:t>
+            </w:r>
+            <w:proofErr w:type="spellEnd"/>
+          </w:p>
         </w:tc>
       </w:tr>
     </w:tbl>
@@ -5341,7 +6466,7 @@
   <w:abstractNum w:abstractNumId="17" w15:restartNumberingAfterBreak="0">
     <w:nsid w:val="4D2377E6"/>
     <w:multiLevelType w:val="hybridMultilevel"/>
-    <w:tmpl w:val="F95CC5B8"/>
+    <w:tmpl w:val="58ECBC56"/>
     <w:lvl w:ilvl="0" w:tplc="04090001">
       <w:start w:val="1"/>
       <w:numFmt w:val="bullet"/>
@@ -5366,7 +6491,7 @@
         <w:rFonts w:ascii="Courier New" w:hAnsi="Courier New" w:cs="Courier New" w:hint="default"/>
       </w:rPr>
     </w:lvl>
-    <w:lvl w:ilvl="2" w:tplc="04090005" w:tentative="1">
+    <w:lvl w:ilvl="2" w:tplc="04090005">
       <w:start w:val="1"/>
       <w:numFmt w:val="bullet"/>
       <w:lvlText w:val=""/>
@@ -6017,6 +7142,119 @@
     </w:lvl>
   </w:abstractNum>
   <w:abstractNum w:abstractNumId="23" w15:restartNumberingAfterBreak="0">
+    <w:nsid w:val="62E8322C"/>
+    <w:multiLevelType w:val="hybridMultilevel"/>
+    <w:tmpl w:val="F102A30C"/>
+    <w:lvl w:ilvl="0" w:tplc="04090001">
+      <w:start w:val="1"/>
+      <w:numFmt w:val="bullet"/>
+      <w:lvlText w:val=""/>
+      <w:lvlJc w:val="left"/>
+      <w:pPr>
+        <w:ind w:left="720" w:hanging="360"/>
+      </w:pPr>
+      <w:rPr>
+        <w:rFonts w:ascii="Symbol" w:hAnsi="Symbol" w:hint="default"/>
+      </w:rPr>
+    </w:lvl>
+    <w:lvl w:ilvl="1" w:tplc="04090003" w:tentative="1">
+      <w:start w:val="1"/>
+      <w:numFmt w:val="bullet"/>
+      <w:lvlText w:val="o"/>
+      <w:lvlJc w:val="left"/>
+      <w:pPr>
+        <w:ind w:left="1440" w:hanging="360"/>
+      </w:pPr>
+      <w:rPr>
+        <w:rFonts w:ascii="Courier New" w:hAnsi="Courier New" w:cs="Courier New" w:hint="default"/>
+      </w:rPr>
+    </w:lvl>
+    <w:lvl w:ilvl="2" w:tplc="04090005" w:tentative="1">
+      <w:start w:val="1"/>
+      <w:numFmt w:val="bullet"/>
+      <w:lvlText w:val=""/>
+      <w:lvlJc w:val="left"/>
+      <w:pPr>
+        <w:ind w:left="2160" w:hanging="360"/>
+      </w:pPr>
+      <w:rPr>
+        <w:rFonts w:ascii="Wingdings" w:hAnsi="Wingdings" w:hint="default"/>
+      </w:rPr>
+    </w:lvl>
+    <w:lvl w:ilvl="3" w:tplc="04090001" w:tentative="1">
+      <w:start w:val="1"/>
+      <w:numFmt w:val="bullet"/>
+      <w:lvlText w:val=""/>
+      <w:lvlJc w:val="left"/>
+      <w:pPr>
+        <w:ind w:left="2880" w:hanging="360"/>
+      </w:pPr>
+      <w:rPr>
+        <w:rFonts w:ascii="Symbol" w:hAnsi="Symbol" w:hint="default"/>
+      </w:rPr>
+    </w:lvl>
+    <w:lvl w:ilvl="4" w:tplc="04090003" w:tentative="1">
+      <w:start w:val="1"/>
+      <w:numFmt w:val="bullet"/>
+      <w:lvlText w:val="o"/>
+      <w:lvlJc w:val="left"/>
+      <w:pPr>
+        <w:ind w:left="3600" w:hanging="360"/>
+      </w:pPr>
+      <w:rPr>
+        <w:rFonts w:ascii="Courier New" w:hAnsi="Courier New" w:cs="Courier New" w:hint="default"/>
+      </w:rPr>
+    </w:lvl>
+    <w:lvl w:ilvl="5" w:tplc="04090005" w:tentative="1">
+      <w:start w:val="1"/>
+      <w:numFmt w:val="bullet"/>
+      <w:lvlText w:val=""/>
+      <w:lvlJc w:val="left"/>
+      <w:pPr>
+        <w:ind w:left="4320" w:hanging="360"/>
+      </w:pPr>
+      <w:rPr>
+        <w:rFonts w:ascii="Wingdings" w:hAnsi="Wingdings" w:hint="default"/>
+      </w:rPr>
+    </w:lvl>
+    <w:lvl w:ilvl="6" w:tplc="04090001" w:tentative="1">
+      <w:start w:val="1"/>
+      <w:numFmt w:val="bullet"/>
+      <w:lvlText w:val=""/>
+      <w:lvlJc w:val="left"/>
+      <w:pPr>
+        <w:ind w:left="5040" w:hanging="360"/>
+      </w:pPr>
+      <w:rPr>
+        <w:rFonts w:ascii="Symbol" w:hAnsi="Symbol" w:hint="default"/>
+      </w:rPr>
+    </w:lvl>
+    <w:lvl w:ilvl="7" w:tplc="04090003" w:tentative="1">
+      <w:start w:val="1"/>
+      <w:numFmt w:val="bullet"/>
+      <w:lvlText w:val="o"/>
+      <w:lvlJc w:val="left"/>
+      <w:pPr>
+        <w:ind w:left="5760" w:hanging="360"/>
+      </w:pPr>
+      <w:rPr>
+        <w:rFonts w:ascii="Courier New" w:hAnsi="Courier New" w:cs="Courier New" w:hint="default"/>
+      </w:rPr>
+    </w:lvl>
+    <w:lvl w:ilvl="8" w:tplc="04090005" w:tentative="1">
+      <w:start w:val="1"/>
+      <w:numFmt w:val="bullet"/>
+      <w:lvlText w:val=""/>
+      <w:lvlJc w:val="left"/>
+      <w:pPr>
+        <w:ind w:left="6480" w:hanging="360"/>
+      </w:pPr>
+      <w:rPr>
+        <w:rFonts w:ascii="Wingdings" w:hAnsi="Wingdings" w:hint="default"/>
+      </w:rPr>
+    </w:lvl>
+  </w:abstractNum>
+  <w:abstractNum w:abstractNumId="24" w15:restartNumberingAfterBreak="0">
     <w:nsid w:val="680C68F5"/>
     <w:multiLevelType w:val="hybridMultilevel"/>
     <w:tmpl w:val="A31C1C26"/>
@@ -6129,7 +7367,7 @@
       </w:rPr>
     </w:lvl>
   </w:abstractNum>
-  <w:abstractNum w:abstractNumId="24" w15:restartNumberingAfterBreak="0">
+  <w:abstractNum w:abstractNumId="25" w15:restartNumberingAfterBreak="0">
     <w:nsid w:val="6A160DF8"/>
     <w:multiLevelType w:val="hybridMultilevel"/>
     <w:tmpl w:val="4DD0ACC2"/>
@@ -6242,7 +7480,7 @@
       </w:rPr>
     </w:lvl>
   </w:abstractNum>
-  <w:abstractNum w:abstractNumId="25" w15:restartNumberingAfterBreak="0">
+  <w:abstractNum w:abstractNumId="26" w15:restartNumberingAfterBreak="0">
     <w:nsid w:val="6B421DB7"/>
     <w:multiLevelType w:val="hybridMultilevel"/>
     <w:tmpl w:val="47E81296"/>
@@ -6355,7 +7593,7 @@
       </w:rPr>
     </w:lvl>
   </w:abstractNum>
-  <w:abstractNum w:abstractNumId="26" w15:restartNumberingAfterBreak="0">
+  <w:abstractNum w:abstractNumId="27" w15:restartNumberingAfterBreak="0">
     <w:nsid w:val="767963D5"/>
     <w:multiLevelType w:val="hybridMultilevel"/>
     <w:tmpl w:val="9BD4C0B0"/>
@@ -6468,7 +7706,7 @@
       </w:rPr>
     </w:lvl>
   </w:abstractNum>
-  <w:abstractNum w:abstractNumId="27" w15:restartNumberingAfterBreak="0">
+  <w:abstractNum w:abstractNumId="28" w15:restartNumberingAfterBreak="0">
     <w:nsid w:val="7F525111"/>
     <w:multiLevelType w:val="hybridMultilevel"/>
     <w:tmpl w:val="A3BE5F72"/>
@@ -6585,7 +7823,7 @@
     <w:abstractNumId w:val="3"/>
   </w:num>
   <w:num w:numId="2">
-    <w:abstractNumId w:val="26"/>
+    <w:abstractNumId w:val="27"/>
   </w:num>
   <w:num w:numId="3">
     <w:abstractNumId w:val="2"/>
@@ -6603,7 +7841,7 @@
     <w:abstractNumId w:val="19"/>
   </w:num>
   <w:num w:numId="8">
-    <w:abstractNumId w:val="23"/>
+    <w:abstractNumId w:val="24"/>
   </w:num>
   <w:num w:numId="9">
     <w:abstractNumId w:val="9"/>
@@ -6636,7 +7874,7 @@
     <w:abstractNumId w:val="6"/>
   </w:num>
   <w:num w:numId="19">
-    <w:abstractNumId w:val="25"/>
+    <w:abstractNumId w:val="26"/>
   </w:num>
   <w:num w:numId="20">
     <w:abstractNumId w:val="13"/>
@@ -6648,7 +7886,7 @@
     <w:abstractNumId w:val="22"/>
   </w:num>
   <w:num w:numId="23">
-    <w:abstractNumId w:val="24"/>
+    <w:abstractNumId w:val="25"/>
   </w:num>
   <w:num w:numId="24">
     <w:abstractNumId w:val="4"/>
@@ -6660,10 +7898,13 @@
     <w:abstractNumId w:val="11"/>
   </w:num>
   <w:num w:numId="27">
-    <w:abstractNumId w:val="27"/>
+    <w:abstractNumId w:val="28"/>
   </w:num>
   <w:num w:numId="28">
     <w:abstractNumId w:val="5"/>
+  </w:num>
+  <w:num w:numId="29">
+    <w:abstractNumId w:val="23"/>
   </w:num>
 </w:numbering>
 </file>
@@ -7066,6 +8307,7 @@
   <w:style w:type="paragraph" w:default="1" w:styleId="Normal">
     <w:name w:val="Normal"/>
     <w:qFormat/>
+    <w:rsid w:val="00244366"/>
   </w:style>
   <w:style w:type="paragraph" w:styleId="Heading1">
     <w:name w:val="heading 1"/>

</xml_diff>